<commit_message>
Gráficas guardadas y avance en el informe Lab2. Falta terminar actividad5
</commit_message>
<xml_diff>
--- a/lab2/Informe Lab2 - Cabeza, Matienzo, Villafañe.docx
+++ b/lab2/Informe Lab2 - Cabeza, Matienzo, Villafañe.docx
@@ -6,13 +6,11 @@
       <w:pPr>
         <w:pStyle w:val="Ttulo"/>
         <w:jc w:val="center"/>
-        <w:rPr>
-          <w:sz w:val="66"/>
-          <w:szCs w:val="66"/>
-        </w:rPr>
       </w:pPr>
       <w:bookmarkStart w:id="0" w:name="_x76l8xteytae" w:colFirst="0" w:colLast="0"/>
+      <w:bookmarkStart w:id="1" w:name="_Hlk196738272"/>
       <w:bookmarkEnd w:id="0"/>
+      <w:bookmarkEnd w:id="1"/>
       <w:r>
         <w:rPr>
           <w:noProof/>
@@ -41,7 +39,7 @@
                     <pic:cNvPicPr preferRelativeResize="0"/>
                   </pic:nvPicPr>
                   <pic:blipFill>
-                    <a:blip r:embed="rId7"/>
+                    <a:blip r:embed="rId8"/>
                     <a:srcRect/>
                     <a:stretch>
                       <a:fillRect/>
@@ -64,10 +62,6 @@
         </w:drawing>
       </w:r>
       <w:r>
-        <w:rPr>
-          <w:sz w:val="66"/>
-          <w:szCs w:val="66"/>
-        </w:rPr>
         <w:t>Procesamiento Digital de Señales</w:t>
       </w:r>
     </w:p>
@@ -76,24 +70,22 @@
         <w:pStyle w:val="Subttulo"/>
         <w:jc w:val="center"/>
         <w:rPr>
-          <w:sz w:val="48"/>
-          <w:szCs w:val="48"/>
-        </w:rPr>
-      </w:pPr>
-      <w:bookmarkStart w:id="1" w:name="_lelkbq7djswp" w:colFirst="0" w:colLast="0"/>
-      <w:bookmarkEnd w:id="1"/>
-      <w:r>
-        <w:rPr>
-          <w:sz w:val="48"/>
-          <w:szCs w:val="48"/>
-        </w:rPr>
-        <w:t>Trabajo Práctico N°1</w:t>
-      </w:r>
-    </w:p>
-    <w:p>
-      <w:pPr>
-        <w:jc w:val="center"/>
-      </w:pPr>
+          <w:u w:val="single"/>
+        </w:rPr>
+      </w:pPr>
+      <w:bookmarkStart w:id="2" w:name="_lelkbq7djswp" w:colFirst="0" w:colLast="0"/>
+      <w:bookmarkEnd w:id="2"/>
+      <w:r>
+        <w:t xml:space="preserve">Laboratorio </w:t>
+      </w:r>
+      <w:r>
+        <w:t>N°</w:t>
+      </w:r>
+      <w:r>
+        <w:t>2</w:t>
+      </w:r>
+    </w:p>
+    <w:p>
       <w:r>
         <w:br/>
       </w:r>
@@ -191,133 +183,2767 @@
     <w:p>
       <w:pPr>
         <w:rPr>
-          <w:b/>
+          <w:sz w:val="28"/>
+          <w:szCs w:val="28"/>
+        </w:rPr>
+      </w:pPr>
+      <w:r>
+        <w:rPr>
+          <w:sz w:val="28"/>
+          <w:szCs w:val="28"/>
+        </w:rPr>
+        <w:t>Integrantes:</w:t>
+      </w:r>
+    </w:p>
+    <w:p>
+      <w:pPr>
+        <w:rPr>
+          <w:sz w:val="28"/>
+          <w:szCs w:val="28"/>
+        </w:rPr>
+      </w:pPr>
+      <w:r>
+        <w:rPr>
+          <w:sz w:val="28"/>
+          <w:szCs w:val="28"/>
+        </w:rPr>
+        <w:t>-Cabeza, Miguel Augusto</w:t>
+      </w:r>
+    </w:p>
+    <w:p>
+      <w:pPr>
+        <w:rPr>
+          <w:sz w:val="28"/>
+          <w:szCs w:val="28"/>
+        </w:rPr>
+      </w:pPr>
+      <w:r>
+        <w:rPr>
+          <w:sz w:val="28"/>
+          <w:szCs w:val="28"/>
+        </w:rPr>
+        <w:t>-Matienzo, Lucca Nicolás</w:t>
+      </w:r>
+    </w:p>
+    <w:p>
+      <w:pPr>
+        <w:rPr>
+          <w:sz w:val="28"/>
+          <w:szCs w:val="28"/>
+        </w:rPr>
+      </w:pPr>
+      <w:r>
+        <w:rPr>
+          <w:sz w:val="28"/>
+          <w:szCs w:val="28"/>
+        </w:rPr>
+        <w:t>-Villafañe, María de los Ángeles</w:t>
+      </w:r>
+    </w:p>
+    <w:p>
+      <w:pPr>
+        <w:rPr>
+          <w:sz w:val="32"/>
+          <w:szCs w:val="32"/>
+        </w:rPr>
+      </w:pPr>
+      <w:r>
+        <w:br w:type="page"/>
+      </w:r>
+    </w:p>
+    <w:p>
+      <w:pPr>
+        <w:pStyle w:val="Ttulo3"/>
+        <w:rPr>
           <w:sz w:val="34"/>
           <w:szCs w:val="34"/>
         </w:rPr>
       </w:pPr>
-      <w:r>
-        <w:rPr>
+      <w:bookmarkStart w:id="3" w:name="_Toc196735231"/>
+      <w:r>
+        <w:lastRenderedPageBreak/>
+        <w:t>Índice</w:t>
+      </w:r>
+      <w:bookmarkEnd w:id="3"/>
+      <w:r>
+        <w:tab/>
+      </w:r>
+    </w:p>
+    <w:sdt>
+      <w:sdtPr>
+        <w:rPr>
+          <w:lang w:val="es-ES"/>
+        </w:rPr>
+        <w:id w:val="-1514446848"/>
+        <w:docPartObj>
+          <w:docPartGallery w:val="Table of Contents"/>
+          <w:docPartUnique/>
+        </w:docPartObj>
+      </w:sdtPr>
+      <w:sdtEndPr>
+        <w:rPr>
+          <w:rFonts w:ascii="Times New Roman" w:eastAsia="Arial" w:hAnsi="Times New Roman" w:cs="Times New Roman"/>
           <w:b/>
-          <w:sz w:val="34"/>
-          <w:szCs w:val="34"/>
-        </w:rPr>
-        <w:t>Integrantes:</w:t>
-      </w:r>
-    </w:p>
-    <w:p>
-      <w:pPr>
-        <w:rPr>
+          <w:bCs/>
+          <w:color w:val="auto"/>
+          <w:sz w:val="22"/>
+          <w:szCs w:val="22"/>
+        </w:rPr>
+      </w:sdtEndPr>
+      <w:sdtContent>
+        <w:p>
+          <w:pPr>
+            <w:pStyle w:val="TtuloTDC"/>
+          </w:pPr>
+          <w:r>
+            <w:rPr>
+              <w:lang w:val="es-ES"/>
+            </w:rPr>
+            <w:t>Contenido</w:t>
+          </w:r>
+        </w:p>
+        <w:p>
+          <w:pPr>
+            <w:pStyle w:val="TDC3"/>
+            <w:tabs>
+              <w:tab w:val="right" w:leader="dot" w:pos="10153"/>
+            </w:tabs>
+            <w:rPr>
+              <w:rFonts w:asciiTheme="minorHAnsi" w:eastAsiaTheme="minorEastAsia" w:hAnsiTheme="minorHAnsi" w:cstheme="minorBidi"/>
+              <w:noProof/>
+              <w:shd w:val="clear" w:color="auto" w:fill="auto"/>
+            </w:rPr>
+          </w:pPr>
+          <w:r>
+            <w:fldChar w:fldCharType="begin"/>
+          </w:r>
+          <w:r>
+            <w:instrText xml:space="preserve"> TOC \o "1-3" \h \z \u </w:instrText>
+          </w:r>
+          <w:r>
+            <w:fldChar w:fldCharType="separate"/>
+          </w:r>
+          <w:hyperlink w:anchor="_Toc196735231" w:history="1">
+            <w:r>
+              <w:rPr>
+                <w:rStyle w:val="Hipervnculo"/>
+                <w:noProof/>
+              </w:rPr>
+              <w:t>Índice</w:t>
+            </w:r>
+            <w:r>
+              <w:rPr>
+                <w:noProof/>
+                <w:webHidden/>
+              </w:rPr>
+              <w:tab/>
+            </w:r>
+            <w:r>
+              <w:rPr>
+                <w:noProof/>
+                <w:webHidden/>
+              </w:rPr>
+              <w:fldChar w:fldCharType="begin"/>
+            </w:r>
+            <w:r>
+              <w:rPr>
+                <w:noProof/>
+                <w:webHidden/>
+              </w:rPr>
+              <w:instrText xml:space="preserve"> PAGEREF _Toc196735231 \h </w:instrText>
+            </w:r>
+            <w:r>
+              <w:rPr>
+                <w:noProof/>
+                <w:webHidden/>
+              </w:rPr>
+            </w:r>
+            <w:r>
+              <w:rPr>
+                <w:noProof/>
+                <w:webHidden/>
+              </w:rPr>
+              <w:fldChar w:fldCharType="separate"/>
+            </w:r>
+            <w:r>
+              <w:rPr>
+                <w:noProof/>
+                <w:webHidden/>
+              </w:rPr>
+              <w:t>1</w:t>
+            </w:r>
+            <w:r>
+              <w:rPr>
+                <w:noProof/>
+                <w:webHidden/>
+              </w:rPr>
+              <w:fldChar w:fldCharType="end"/>
+            </w:r>
+          </w:hyperlink>
+        </w:p>
+        <w:p>
+          <w:pPr>
+            <w:pStyle w:val="TDC3"/>
+            <w:tabs>
+              <w:tab w:val="right" w:leader="dot" w:pos="10153"/>
+            </w:tabs>
+            <w:rPr>
+              <w:rFonts w:asciiTheme="minorHAnsi" w:eastAsiaTheme="minorEastAsia" w:hAnsiTheme="minorHAnsi" w:cstheme="minorBidi"/>
+              <w:noProof/>
+              <w:shd w:val="clear" w:color="auto" w:fill="auto"/>
+            </w:rPr>
+          </w:pPr>
+          <w:hyperlink w:anchor="_Toc196735232" w:history="1">
+            <w:r>
+              <w:rPr>
+                <w:rStyle w:val="Hipervnculo"/>
+                <w:noProof/>
+              </w:rPr>
+              <w:t>Actividad 1</w:t>
+            </w:r>
+            <w:r>
+              <w:rPr>
+                <w:noProof/>
+                <w:webHidden/>
+              </w:rPr>
+              <w:tab/>
+            </w:r>
+            <w:r>
+              <w:rPr>
+                <w:noProof/>
+                <w:webHidden/>
+              </w:rPr>
+              <w:fldChar w:fldCharType="begin"/>
+            </w:r>
+            <w:r>
+              <w:rPr>
+                <w:noProof/>
+                <w:webHidden/>
+              </w:rPr>
+              <w:instrText xml:space="preserve"> PAGEREF _Toc196735232 \h </w:instrText>
+            </w:r>
+            <w:r>
+              <w:rPr>
+                <w:noProof/>
+                <w:webHidden/>
+              </w:rPr>
+            </w:r>
+            <w:r>
+              <w:rPr>
+                <w:noProof/>
+                <w:webHidden/>
+              </w:rPr>
+              <w:fldChar w:fldCharType="separate"/>
+            </w:r>
+            <w:r>
+              <w:rPr>
+                <w:noProof/>
+                <w:webHidden/>
+              </w:rPr>
+              <w:t>2</w:t>
+            </w:r>
+            <w:r>
+              <w:rPr>
+                <w:noProof/>
+                <w:webHidden/>
+              </w:rPr>
+              <w:fldChar w:fldCharType="end"/>
+            </w:r>
+          </w:hyperlink>
+        </w:p>
+        <w:p>
+          <w:pPr>
+            <w:pStyle w:val="TDC3"/>
+            <w:tabs>
+              <w:tab w:val="right" w:leader="dot" w:pos="10153"/>
+            </w:tabs>
+            <w:rPr>
+              <w:rFonts w:asciiTheme="minorHAnsi" w:eastAsiaTheme="minorEastAsia" w:hAnsiTheme="minorHAnsi" w:cstheme="minorBidi"/>
+              <w:noProof/>
+              <w:shd w:val="clear" w:color="auto" w:fill="auto"/>
+            </w:rPr>
+          </w:pPr>
+          <w:hyperlink w:anchor="_Toc196735233" w:history="1">
+            <w:r>
+              <w:rPr>
+                <w:rStyle w:val="Hipervnculo"/>
+                <w:noProof/>
+              </w:rPr>
+              <w:t>Actividad 2</w:t>
+            </w:r>
+            <w:r>
+              <w:rPr>
+                <w:noProof/>
+                <w:webHidden/>
+              </w:rPr>
+              <w:tab/>
+            </w:r>
+            <w:r>
+              <w:rPr>
+                <w:noProof/>
+                <w:webHidden/>
+              </w:rPr>
+              <w:fldChar w:fldCharType="begin"/>
+            </w:r>
+            <w:r>
+              <w:rPr>
+                <w:noProof/>
+                <w:webHidden/>
+              </w:rPr>
+              <w:instrText xml:space="preserve"> PAGEREF _Toc196735233 \h </w:instrText>
+            </w:r>
+            <w:r>
+              <w:rPr>
+                <w:noProof/>
+                <w:webHidden/>
+              </w:rPr>
+            </w:r>
+            <w:r>
+              <w:rPr>
+                <w:noProof/>
+                <w:webHidden/>
+              </w:rPr>
+              <w:fldChar w:fldCharType="separate"/>
+            </w:r>
+            <w:r>
+              <w:rPr>
+                <w:noProof/>
+                <w:webHidden/>
+              </w:rPr>
+              <w:t>4</w:t>
+            </w:r>
+            <w:r>
+              <w:rPr>
+                <w:noProof/>
+                <w:webHidden/>
+              </w:rPr>
+              <w:fldChar w:fldCharType="end"/>
+            </w:r>
+          </w:hyperlink>
+        </w:p>
+        <w:p>
+          <w:pPr>
+            <w:pStyle w:val="TDC3"/>
+            <w:tabs>
+              <w:tab w:val="right" w:leader="dot" w:pos="10153"/>
+            </w:tabs>
+            <w:rPr>
+              <w:rFonts w:asciiTheme="minorHAnsi" w:eastAsiaTheme="minorEastAsia" w:hAnsiTheme="minorHAnsi" w:cstheme="minorBidi"/>
+              <w:noProof/>
+              <w:shd w:val="clear" w:color="auto" w:fill="auto"/>
+            </w:rPr>
+          </w:pPr>
+          <w:hyperlink w:anchor="_Toc196735234" w:history="1">
+            <w:r>
+              <w:rPr>
+                <w:rStyle w:val="Hipervnculo"/>
+                <w:noProof/>
+              </w:rPr>
+              <w:t>Actividad 3</w:t>
+            </w:r>
+            <w:r>
+              <w:rPr>
+                <w:noProof/>
+                <w:webHidden/>
+              </w:rPr>
+              <w:tab/>
+            </w:r>
+            <w:r>
+              <w:rPr>
+                <w:noProof/>
+                <w:webHidden/>
+              </w:rPr>
+              <w:fldChar w:fldCharType="begin"/>
+            </w:r>
+            <w:r>
+              <w:rPr>
+                <w:noProof/>
+                <w:webHidden/>
+              </w:rPr>
+              <w:instrText xml:space="preserve"> PAGEREF _Toc196735234 \h </w:instrText>
+            </w:r>
+            <w:r>
+              <w:rPr>
+                <w:noProof/>
+                <w:webHidden/>
+              </w:rPr>
+            </w:r>
+            <w:r>
+              <w:rPr>
+                <w:noProof/>
+                <w:webHidden/>
+              </w:rPr>
+              <w:fldChar w:fldCharType="separate"/>
+            </w:r>
+            <w:r>
+              <w:rPr>
+                <w:noProof/>
+                <w:webHidden/>
+              </w:rPr>
+              <w:t>5</w:t>
+            </w:r>
+            <w:r>
+              <w:rPr>
+                <w:noProof/>
+                <w:webHidden/>
+              </w:rPr>
+              <w:fldChar w:fldCharType="end"/>
+            </w:r>
+          </w:hyperlink>
+        </w:p>
+        <w:p>
+          <w:pPr>
+            <w:pStyle w:val="TDC3"/>
+            <w:tabs>
+              <w:tab w:val="right" w:leader="dot" w:pos="10153"/>
+            </w:tabs>
+            <w:rPr>
+              <w:rFonts w:asciiTheme="minorHAnsi" w:eastAsiaTheme="minorEastAsia" w:hAnsiTheme="minorHAnsi" w:cstheme="minorBidi"/>
+              <w:noProof/>
+              <w:shd w:val="clear" w:color="auto" w:fill="auto"/>
+            </w:rPr>
+          </w:pPr>
+          <w:hyperlink w:anchor="_Toc196735235" w:history="1">
+            <w:r>
+              <w:rPr>
+                <w:rStyle w:val="Hipervnculo"/>
+                <w:noProof/>
+              </w:rPr>
+              <w:t>Actividad 4</w:t>
+            </w:r>
+            <w:r>
+              <w:rPr>
+                <w:noProof/>
+                <w:webHidden/>
+              </w:rPr>
+              <w:tab/>
+            </w:r>
+            <w:r>
+              <w:rPr>
+                <w:noProof/>
+                <w:webHidden/>
+              </w:rPr>
+              <w:fldChar w:fldCharType="begin"/>
+            </w:r>
+            <w:r>
+              <w:rPr>
+                <w:noProof/>
+                <w:webHidden/>
+              </w:rPr>
+              <w:instrText xml:space="preserve"> PAGEREF _Toc196735235 \h </w:instrText>
+            </w:r>
+            <w:r>
+              <w:rPr>
+                <w:noProof/>
+                <w:webHidden/>
+              </w:rPr>
+            </w:r>
+            <w:r>
+              <w:rPr>
+                <w:noProof/>
+                <w:webHidden/>
+              </w:rPr>
+              <w:fldChar w:fldCharType="separate"/>
+            </w:r>
+            <w:r>
+              <w:rPr>
+                <w:noProof/>
+                <w:webHidden/>
+              </w:rPr>
+              <w:t>5</w:t>
+            </w:r>
+            <w:r>
+              <w:rPr>
+                <w:noProof/>
+                <w:webHidden/>
+              </w:rPr>
+              <w:fldChar w:fldCharType="end"/>
+            </w:r>
+          </w:hyperlink>
+        </w:p>
+        <w:p>
+          <w:pPr>
+            <w:pStyle w:val="TDC3"/>
+            <w:tabs>
+              <w:tab w:val="right" w:leader="dot" w:pos="10153"/>
+            </w:tabs>
+            <w:rPr>
+              <w:rFonts w:asciiTheme="minorHAnsi" w:eastAsiaTheme="minorEastAsia" w:hAnsiTheme="minorHAnsi" w:cstheme="minorBidi"/>
+              <w:noProof/>
+              <w:shd w:val="clear" w:color="auto" w:fill="auto"/>
+            </w:rPr>
+          </w:pPr>
+          <w:hyperlink w:anchor="_Toc196735236" w:history="1">
+            <w:r>
+              <w:rPr>
+                <w:rStyle w:val="Hipervnculo"/>
+                <w:noProof/>
+              </w:rPr>
+              <w:t>Actividad 5</w:t>
+            </w:r>
+            <w:r>
+              <w:rPr>
+                <w:noProof/>
+                <w:webHidden/>
+              </w:rPr>
+              <w:tab/>
+            </w:r>
+            <w:r>
+              <w:rPr>
+                <w:noProof/>
+                <w:webHidden/>
+              </w:rPr>
+              <w:fldChar w:fldCharType="begin"/>
+            </w:r>
+            <w:r>
+              <w:rPr>
+                <w:noProof/>
+                <w:webHidden/>
+              </w:rPr>
+              <w:instrText xml:space="preserve"> PAGEREF _Toc196735236 \h </w:instrText>
+            </w:r>
+            <w:r>
+              <w:rPr>
+                <w:noProof/>
+                <w:webHidden/>
+              </w:rPr>
+            </w:r>
+            <w:r>
+              <w:rPr>
+                <w:noProof/>
+                <w:webHidden/>
+              </w:rPr>
+              <w:fldChar w:fldCharType="separate"/>
+            </w:r>
+            <w:r>
+              <w:rPr>
+                <w:noProof/>
+                <w:webHidden/>
+              </w:rPr>
+              <w:t>5</w:t>
+            </w:r>
+            <w:r>
+              <w:rPr>
+                <w:noProof/>
+                <w:webHidden/>
+              </w:rPr>
+              <w:fldChar w:fldCharType="end"/>
+            </w:r>
+          </w:hyperlink>
+        </w:p>
+        <w:p>
+          <w:r>
+            <w:rPr>
+              <w:b/>
+              <w:bCs/>
+              <w:lang w:val="es-ES"/>
+            </w:rPr>
+            <w:fldChar w:fldCharType="end"/>
+          </w:r>
+        </w:p>
+      </w:sdtContent>
+    </w:sdt>
+    <w:p/>
+    <w:p>
+      <w:pPr>
+        <w:sectPr>
+          <w:headerReference w:type="default" r:id="rId9"/>
+          <w:headerReference w:type="first" r:id="rId10"/>
+          <w:pgSz w:w="11909" w:h="16834"/>
+          <w:pgMar w:top="873" w:right="873" w:bottom="873" w:left="873" w:header="720" w:footer="720" w:gutter="0"/>
+          <w:pgNumType w:start="0"/>
+          <w:cols w:space="720"/>
+          <w:titlePg/>
+        </w:sectPr>
+      </w:pPr>
+    </w:p>
+    <w:p>
+      <w:pPr>
+        <w:pStyle w:val="Ttulo3"/>
+      </w:pPr>
+      <w:bookmarkStart w:id="4" w:name="_Toc196735232"/>
+      <w:r>
+        <w:lastRenderedPageBreak/>
+        <w:t>Actividad 1</w:t>
+      </w:r>
+      <w:bookmarkEnd w:id="4"/>
+    </w:p>
+    <w:p>
+      <w:pPr>
+        <w:jc w:val="both"/>
+        <w:rPr>
+          <w:rStyle w:val="markedcontent"/>
+        </w:rPr>
+      </w:pPr>
+      <w:r>
+        <w:rPr>
+          <w:rStyle w:val="markedcontent"/>
+        </w:rPr>
+        <w:t>A</w:t>
+      </w:r>
+      <w:r>
+        <w:rPr>
+          <w:rStyle w:val="markedcontent"/>
+        </w:rPr>
+        <w:t xml:space="preserve">plicando la Transformada Rápida de Fourier (FFT) encontrar la Serie de Fourier de Tiempo Discreto de las señales periódicas de tiempo discreto </w:t>
+      </w:r>
+      <w:r>
+        <w:rPr>
+          <w:rStyle w:val="markedcontent"/>
+          <w:rFonts w:ascii="Cambria Math" w:hAnsi="Cambria Math" w:cs="Cambria Math"/>
+        </w:rPr>
+        <w:t>𝑥</w:t>
+      </w:r>
+      <w:r>
+        <w:rPr>
+          <w:rStyle w:val="markedcontent"/>
+        </w:rPr>
+        <w:t>7[</w:t>
+      </w:r>
+      <w:r>
+        <w:rPr>
+          <w:rStyle w:val="markedcontent"/>
+          <w:rFonts w:ascii="Cambria Math" w:hAnsi="Cambria Math" w:cs="Cambria Math"/>
+        </w:rPr>
+        <w:t>𝑛</w:t>
+      </w:r>
+      <w:r>
+        <w:rPr>
+          <w:rStyle w:val="markedcontent"/>
+        </w:rPr>
+        <w:t xml:space="preserve">] y </w:t>
+      </w:r>
+      <w:r>
+        <w:rPr>
+          <w:rStyle w:val="markedcontent"/>
+          <w:rFonts w:ascii="Cambria Math" w:hAnsi="Cambria Math" w:cs="Cambria Math"/>
+        </w:rPr>
+        <w:t>𝑥</w:t>
+      </w:r>
+      <w:r>
+        <w:rPr>
+          <w:rStyle w:val="markedcontent"/>
+        </w:rPr>
+        <w:t>8[</w:t>
+      </w:r>
+      <w:r>
+        <w:rPr>
+          <w:rStyle w:val="markedcontent"/>
+          <w:rFonts w:ascii="Cambria Math" w:hAnsi="Cambria Math" w:cs="Cambria Math"/>
+        </w:rPr>
+        <w:t>𝑛</w:t>
+      </w:r>
+      <w:r>
+        <w:rPr>
+          <w:rStyle w:val="markedcontent"/>
+        </w:rPr>
+        <w:t>] obtenidas en la Práctica de Laboratorio N°1.</w:t>
+      </w:r>
+      <w:r>
+        <w:br/>
+      </w:r>
+      <w:r>
+        <w:rPr>
+          <w:rStyle w:val="markedcontent"/>
+        </w:rPr>
+        <w:t xml:space="preserve">Indicar la relación entre la Serie de Fourier de Tiempo Discreto obtenida con la Serie de Fourier correspondiente a la señal periódica de tiempo continuo: </w:t>
+      </w:r>
+    </w:p>
+    <w:p>
+      <w:r>
+        <w:br/>
+      </w:r>
+      <w:r>
+        <w:rPr>
+          <w:rStyle w:val="markedcontent"/>
+          <w:rFonts w:ascii="Cambria Math" w:hAnsi="Cambria Math" w:cs="Cambria Math"/>
+        </w:rPr>
+        <w:t>𝑥</w:t>
+      </w:r>
+      <w:r>
+        <w:rPr>
+          <w:rStyle w:val="markedcontent"/>
+        </w:rPr>
+        <w:t>(</w:t>
+      </w:r>
+      <w:r>
+        <w:rPr>
+          <w:rStyle w:val="markedcontent"/>
+          <w:rFonts w:ascii="Cambria Math" w:hAnsi="Cambria Math" w:cs="Cambria Math"/>
+        </w:rPr>
+        <w:t>𝑡</w:t>
+      </w:r>
+      <w:r>
+        <w:rPr>
+          <w:rStyle w:val="markedcontent"/>
+        </w:rPr>
+        <w:t>) =</w:t>
+      </w:r>
+      <w:r>
+        <w:rPr>
+          <w:rStyle w:val="markedcontent"/>
+          <w:rFonts w:ascii="Cambria Math" w:hAnsi="Cambria Math" w:cs="Cambria Math"/>
+        </w:rPr>
+        <w:t>𝑠𝑒𝑛𝑜</w:t>
+      </w:r>
+      <w:r>
+        <w:rPr>
+          <w:rStyle w:val="markedcontent"/>
+        </w:rPr>
+        <w:t>(80</w:t>
+      </w:r>
+      <w:r>
+        <w:rPr>
+          <w:rStyle w:val="markedcontent"/>
+          <w:rFonts w:ascii="Cambria Math" w:hAnsi="Cambria Math" w:cs="Cambria Math"/>
+        </w:rPr>
+        <w:t>𝜋𝑡</w:t>
+      </w:r>
+      <w:r>
+        <w:rPr>
+          <w:rStyle w:val="markedcontent"/>
+        </w:rPr>
+        <w:t>)+cos(120</w:t>
+      </w:r>
+      <w:r>
+        <w:rPr>
+          <w:rStyle w:val="markedcontent"/>
+          <w:rFonts w:ascii="Cambria Math" w:hAnsi="Cambria Math" w:cs="Cambria Math"/>
+        </w:rPr>
+        <w:t>𝜋𝑡</w:t>
+      </w:r>
+      <w:r>
+        <w:rPr>
+          <w:rStyle w:val="markedcontent"/>
+        </w:rPr>
+        <w:t>)</w:t>
+      </w:r>
+    </w:p>
+    <w:p/>
+    <w:p>
+      <w:pPr>
+        <w:jc w:val="center"/>
+      </w:pPr>
+      <w:r>
+        <w:rPr>
+          <w:noProof/>
+        </w:rPr>
+        <w:drawing>
+          <wp:inline distT="0" distB="0" distL="0" distR="0" wp14:anchorId="2A7D5B3C" wp14:editId="330A688E">
+            <wp:extent cx="6448425" cy="3867150"/>
+            <wp:effectExtent l="0" t="0" r="9525" b="0"/>
+            <wp:docPr id="1" name="Imagen 1"/>
+            <wp:cNvGraphicFramePr>
+              <a:graphicFrameLocks xmlns:a="http://schemas.openxmlformats.org/drawingml/2006/main" noChangeAspect="1"/>
+            </wp:cNvGraphicFramePr>
+            <a:graphic xmlns:a="http://schemas.openxmlformats.org/drawingml/2006/main">
+              <a:graphicData uri="http://schemas.openxmlformats.org/drawingml/2006/picture">
+                <pic:pic xmlns:pic="http://schemas.openxmlformats.org/drawingml/2006/picture">
+                  <pic:nvPicPr>
+                    <pic:cNvPr id="0" name="Picture 1"/>
+                    <pic:cNvPicPr>
+                      <a:picLocks noChangeAspect="1" noChangeArrowheads="1"/>
+                    </pic:cNvPicPr>
+                  </pic:nvPicPr>
+                  <pic:blipFill>
+                    <a:blip r:embed="rId11">
+                      <a:extLst>
+                        <a:ext uri="{28A0092B-C50C-407E-A947-70E740481C1C}">
+                          <a14:useLocalDpi xmlns:a14="http://schemas.microsoft.com/office/drawing/2010/main" val="0"/>
+                        </a:ext>
+                      </a:extLst>
+                    </a:blip>
+                    <a:srcRect/>
+                    <a:stretch>
+                      <a:fillRect/>
+                    </a:stretch>
+                  </pic:blipFill>
+                  <pic:spPr bwMode="auto">
+                    <a:xfrm>
+                      <a:off x="0" y="0"/>
+                      <a:ext cx="6448425" cy="3867150"/>
+                    </a:xfrm>
+                    <a:prstGeom prst="rect">
+                      <a:avLst/>
+                    </a:prstGeom>
+                    <a:noFill/>
+                    <a:ln>
+                      <a:noFill/>
+                    </a:ln>
+                  </pic:spPr>
+                </pic:pic>
+              </a:graphicData>
+            </a:graphic>
+          </wp:inline>
+        </w:drawing>
+      </w:r>
+    </w:p>
+    <w:p>
+      <w:pPr>
+        <w:jc w:val="both"/>
+      </w:pPr>
+      <w:r>
+        <w:t>Observamos que ambas señales (x7 y x8) tienen las mismas componentes armónicas de 40 y 60 hz con misma amplitud. Esto es porque ambas señales se generan a partir de la mismas suma de ondas senoidales diferenciándose solamente en el tiempo de muestreo.</w:t>
+      </w:r>
+    </w:p>
+    <w:p>
+      <w:pPr>
+        <w:jc w:val="both"/>
+      </w:pPr>
+      <w:r>
+        <w:t>A partir de la función</w:t>
+      </w:r>
+      <w:r>
+        <w:t xml:space="preserve"> x(t)</w:t>
+      </w:r>
+      <w:r>
+        <w:t xml:space="preserve"> planteada en el enunciado</w:t>
+      </w:r>
+      <w:r>
+        <w:t xml:space="preserve">, podemos extraer la frecuencia en Hz de ambos términos de la suma sabiendo que: </w:t>
+      </w:r>
+      <m:oMath>
+        <m:r>
+          <w:rPr>
+            <w:rFonts w:ascii="Cambria Math" w:hAnsi="Cambria Math"/>
+          </w:rPr>
+          <m:t>sen(ωt)=sen(2πft)</m:t>
+        </m:r>
+      </m:oMath>
+      <w:r>
+        <w:t>. Entonces x(t) es una suma de ondas senoidales de 40 y 60 Hz. Debido a la forma en que esta expresada la función, ya se conoce el resultado de aplicarle la Serie de Fourier. Asimismo, como los coeficientes de ambos términos es igual a 1. Entonces el espectro de frecuencia de la señal x(t) en efecto, es idéntica al espectro de frecuencias de x7 y x8 expresado en las gráficas.</w:t>
+      </w:r>
+    </w:p>
+    <w:p>
+      <w:r>
+        <w:br w:type="page"/>
+      </w:r>
+    </w:p>
+    <w:p/>
+    <w:p>
+      <w:pPr>
+        <w:jc w:val="both"/>
+      </w:pPr>
+      <w:r>
+        <w:t>Por último, si graficamos la función x(t) de tiempo continuo. Podremos observar que la forma de onda sigue perfectamente el patrón de puntos discretos de x7 y x8. Por lo cual podemos asumir que x(t) es igual a la función de origen de donde se obtuvieron las muestras de x7 y x8.</w:t>
+      </w:r>
+    </w:p>
+    <w:p/>
+    <w:p>
+      <w:pPr>
+        <w:jc w:val="center"/>
+      </w:pPr>
+      <w:r>
+        <w:rPr>
+          <w:noProof/>
+        </w:rPr>
+        <w:drawing>
+          <wp:inline distT="0" distB="0" distL="0" distR="0" wp14:anchorId="4EAC8054" wp14:editId="5AE0F60F">
+            <wp:extent cx="5848350" cy="4391025"/>
+            <wp:effectExtent l="0" t="0" r="0" b="9525"/>
+            <wp:docPr id="2" name="Imagen 2"/>
+            <wp:cNvGraphicFramePr>
+              <a:graphicFrameLocks xmlns:a="http://schemas.openxmlformats.org/drawingml/2006/main" noChangeAspect="1"/>
+            </wp:cNvGraphicFramePr>
+            <a:graphic xmlns:a="http://schemas.openxmlformats.org/drawingml/2006/main">
+              <a:graphicData uri="http://schemas.openxmlformats.org/drawingml/2006/picture">
+                <pic:pic xmlns:pic="http://schemas.openxmlformats.org/drawingml/2006/picture">
+                  <pic:nvPicPr>
+                    <pic:cNvPr id="0" name="Picture 2"/>
+                    <pic:cNvPicPr>
+                      <a:picLocks noChangeAspect="1" noChangeArrowheads="1"/>
+                    </pic:cNvPicPr>
+                  </pic:nvPicPr>
+                  <pic:blipFill>
+                    <a:blip r:embed="rId12">
+                      <a:extLst>
+                        <a:ext uri="{28A0092B-C50C-407E-A947-70E740481C1C}">
+                          <a14:useLocalDpi xmlns:a14="http://schemas.microsoft.com/office/drawing/2010/main" val="0"/>
+                        </a:ext>
+                      </a:extLst>
+                    </a:blip>
+                    <a:srcRect/>
+                    <a:stretch>
+                      <a:fillRect/>
+                    </a:stretch>
+                  </pic:blipFill>
+                  <pic:spPr bwMode="auto">
+                    <a:xfrm>
+                      <a:off x="0" y="0"/>
+                      <a:ext cx="5848350" cy="4391025"/>
+                    </a:xfrm>
+                    <a:prstGeom prst="rect">
+                      <a:avLst/>
+                    </a:prstGeom>
+                    <a:noFill/>
+                    <a:ln>
+                      <a:noFill/>
+                    </a:ln>
+                  </pic:spPr>
+                </pic:pic>
+              </a:graphicData>
+            </a:graphic>
+          </wp:inline>
+        </w:drawing>
+      </w:r>
+    </w:p>
+    <w:p>
+      <w:pPr>
+        <w:rPr>
+          <w:color w:val="434343"/>
           <w:sz w:val="28"/>
           <w:szCs w:val="28"/>
         </w:rPr>
       </w:pPr>
       <w:r>
-        <w:rPr>
+        <w:br w:type="page"/>
+      </w:r>
+    </w:p>
+    <w:p>
+      <w:pPr>
+        <w:pStyle w:val="Ttulo3"/>
+      </w:pPr>
+      <w:bookmarkStart w:id="5" w:name="_Toc196735233"/>
+      <w:r>
+        <w:lastRenderedPageBreak/>
+        <w:t>Actividad 2</w:t>
+      </w:r>
+      <w:bookmarkEnd w:id="5"/>
+    </w:p>
+    <w:p>
+      <w:pPr>
+        <w:pStyle w:val="Sinespaciado"/>
+        <w:rPr>
+          <w:rFonts w:ascii="Cambria Math" w:hAnsi="Cambria Math" w:cs="Cambria Math"/>
+        </w:rPr>
+      </w:pPr>
+      <w:r>
+        <w:t>A</w:t>
+      </w:r>
+      <w:r>
+        <w:t xml:space="preserve">nalizar la Serie de Fourier de Tiempo Discreto </w:t>
+      </w:r>
+      <w:r>
+        <w:t xml:space="preserve">obtenida </w:t>
+      </w:r>
+      <w:r>
+        <w:t xml:space="preserve">para la señal </w:t>
+      </w:r>
+      <w:r>
+        <w:rPr>
+          <w:rFonts w:ascii="Cambria Math" w:hAnsi="Cambria Math" w:cs="Cambria Math"/>
+        </w:rPr>
+        <w:t>𝑥</w:t>
+      </w:r>
+      <w:r>
+        <w:rPr>
+          <w:sz w:val="16"/>
+          <w:szCs w:val="16"/>
+        </w:rPr>
+        <w:t>7[</w:t>
+      </w:r>
+      <w:r>
+        <w:rPr>
+          <w:rFonts w:ascii="Cambria Math" w:hAnsi="Cambria Math" w:cs="Cambria Math"/>
+          <w:sz w:val="16"/>
+          <w:szCs w:val="16"/>
+        </w:rPr>
+        <w:t>𝑛</w:t>
+      </w:r>
+      <w:r>
+        <w:rPr>
+          <w:sz w:val="16"/>
+          <w:szCs w:val="16"/>
+        </w:rPr>
+        <w:t>]</w:t>
+      </w:r>
+      <w:r>
+        <w:t>,</w:t>
+      </w:r>
+      <w:r>
+        <w:t xml:space="preserve"> </w:t>
+      </w:r>
+      <w:r>
+        <w:t xml:space="preserve">si </w:t>
+      </w:r>
+      <w:r>
+        <w:t>en lugar</w:t>
+      </w:r>
+      <w:r>
+        <w:t xml:space="preserve"> de considerar el periodo fundamental </w:t>
+      </w:r>
+      <w:r>
+        <w:rPr>
+          <w:rFonts w:ascii="Cambria Math" w:hAnsi="Cambria Math" w:cs="Cambria Math"/>
+        </w:rPr>
+        <w:t>𝑁</w:t>
+      </w:r>
+      <w:r>
+        <w:t xml:space="preserve"> se considera el periodo </w:t>
+      </w:r>
+      <w:r>
+        <w:rPr>
+          <w:rFonts w:ascii="Cambria Math" w:hAnsi="Cambria Math" w:cs="Cambria Math"/>
+        </w:rPr>
+        <w:t>𝑁</w:t>
+      </w:r>
+      <w:r>
+        <w:rPr>
+          <w:sz w:val="16"/>
+          <w:szCs w:val="16"/>
+        </w:rPr>
+        <w:t xml:space="preserve">′ </w:t>
+      </w:r>
+      <w:r>
+        <w:t>=</w:t>
+      </w:r>
+      <w:r>
+        <w:t>2.</w:t>
+      </w:r>
+      <w:r>
+        <w:rPr>
+          <w:rFonts w:ascii="Cambria Math" w:hAnsi="Cambria Math" w:cs="Cambria Math"/>
+        </w:rPr>
+        <w:t xml:space="preserve"> 𝑁</w:t>
+      </w:r>
+    </w:p>
+    <w:p>
+      <w:pPr>
+        <w:pStyle w:val="Sinespaciado"/>
+        <w:rPr>
+          <w:rFonts w:ascii="Cambria Math" w:hAnsi="Cambria Math" w:cs="Cambria Math"/>
+        </w:rPr>
+      </w:pPr>
+    </w:p>
+    <w:p>
+      <w:pPr>
+        <w:pStyle w:val="Sinespaciado"/>
+        <w:jc w:val="center"/>
+      </w:pPr>
+      <w:r>
+        <w:rPr>
+          <w:rFonts w:ascii="Cambria Math" w:hAnsi="Cambria Math" w:cs="Cambria Math"/>
+          <w:noProof/>
+        </w:rPr>
+        <w:drawing>
+          <wp:inline distT="0" distB="0" distL="0" distR="0" wp14:anchorId="3EE8D9F3" wp14:editId="72FA2BDC">
+            <wp:extent cx="6134100" cy="3053459"/>
+            <wp:effectExtent l="0" t="0" r="0" b="0"/>
+            <wp:docPr id="3" name="Imagen 3"/>
+            <wp:cNvGraphicFramePr>
+              <a:graphicFrameLocks xmlns:a="http://schemas.openxmlformats.org/drawingml/2006/main" noChangeAspect="1"/>
+            </wp:cNvGraphicFramePr>
+            <a:graphic xmlns:a="http://schemas.openxmlformats.org/drawingml/2006/main">
+              <a:graphicData uri="http://schemas.openxmlformats.org/drawingml/2006/picture">
+                <pic:pic xmlns:pic="http://schemas.openxmlformats.org/drawingml/2006/picture">
+                  <pic:nvPicPr>
+                    <pic:cNvPr id="0" name="Picture 3"/>
+                    <pic:cNvPicPr>
+                      <a:picLocks noChangeAspect="1" noChangeArrowheads="1"/>
+                    </pic:cNvPicPr>
+                  </pic:nvPicPr>
+                  <pic:blipFill>
+                    <a:blip r:embed="rId13">
+                      <a:extLst>
+                        <a:ext uri="{28A0092B-C50C-407E-A947-70E740481C1C}">
+                          <a14:useLocalDpi xmlns:a14="http://schemas.microsoft.com/office/drawing/2010/main" val="0"/>
+                        </a:ext>
+                      </a:extLst>
+                    </a:blip>
+                    <a:srcRect/>
+                    <a:stretch>
+                      <a:fillRect/>
+                    </a:stretch>
+                  </pic:blipFill>
+                  <pic:spPr bwMode="auto">
+                    <a:xfrm>
+                      <a:off x="0" y="0"/>
+                      <a:ext cx="6138540" cy="3055669"/>
+                    </a:xfrm>
+                    <a:prstGeom prst="rect">
+                      <a:avLst/>
+                    </a:prstGeom>
+                    <a:noFill/>
+                    <a:ln>
+                      <a:noFill/>
+                    </a:ln>
+                  </pic:spPr>
+                </pic:pic>
+              </a:graphicData>
+            </a:graphic>
+          </wp:inline>
+        </w:drawing>
+      </w:r>
+    </w:p>
+    <w:p>
+      <w:pPr>
+        <w:pStyle w:val="Sinespaciado"/>
+        <w:jc w:val="both"/>
+      </w:pPr>
+      <w:r>
+        <w:t xml:space="preserve">A través de Python aplicamos el algoritmo FFT que es una implementación de la DFT (Transformada discreta de Fourier) ya que aplicado a un periodo u otro numero finito de muestras, se obtiene un resultado equivalente al análisis de la serie de Fourier de tiempo discreto. Podemos observar </w:t>
+      </w:r>
+      <w:r>
+        <w:t>que,</w:t>
+      </w:r>
+      <w:r>
+        <w:t xml:space="preserve"> si tomamos 2 periodos de la señal, el espectro de frecuencias no se ve alterado.</w:t>
+      </w:r>
+    </w:p>
+    <w:p>
+      <w:pPr>
+        <w:rPr>
+          <w:color w:val="434343"/>
           <w:sz w:val="28"/>
           <w:szCs w:val="28"/>
         </w:rPr>
-        <w:t>-Cabeza, Miguel Augusto</w:t>
-      </w:r>
-    </w:p>
-    <w:p>
-      <w:pPr>
-        <w:rPr>
+      </w:pPr>
+      <w:r>
+        <w:br w:type="page"/>
+      </w:r>
+    </w:p>
+    <w:p>
+      <w:pPr>
+        <w:pStyle w:val="Ttulo3"/>
+        <w:jc w:val="both"/>
+      </w:pPr>
+      <w:bookmarkStart w:id="6" w:name="_Toc196735234"/>
+      <w:r>
+        <w:lastRenderedPageBreak/>
+        <w:t>Actividad 3</w:t>
+      </w:r>
+      <w:bookmarkEnd w:id="6"/>
+    </w:p>
+    <w:p>
+      <w:pPr>
+        <w:jc w:val="both"/>
+        <w:rPr>
+          <w:rStyle w:val="markedcontent"/>
+        </w:rPr>
+      </w:pPr>
+      <w:r>
+        <w:rPr>
+          <w:rStyle w:val="markedcontent"/>
+        </w:rPr>
+        <w:t xml:space="preserve">A partir de la señal periódica de tiempo discreto </w:t>
+      </w:r>
+      <w:r>
+        <w:rPr>
+          <w:rStyle w:val="markedcontent"/>
+          <w:rFonts w:ascii="Cambria Math" w:hAnsi="Cambria Math" w:cs="Cambria Math"/>
+        </w:rPr>
+        <w:t>𝑥</w:t>
+      </w:r>
+      <w:r>
+        <w:rPr>
+          <w:rStyle w:val="markedcontent"/>
+          <w:sz w:val="16"/>
+          <w:szCs w:val="16"/>
+        </w:rPr>
+        <w:t>7[</w:t>
+      </w:r>
+      <w:r>
+        <w:rPr>
+          <w:rStyle w:val="markedcontent"/>
+          <w:rFonts w:ascii="Cambria Math" w:hAnsi="Cambria Math" w:cs="Cambria Math"/>
+          <w:sz w:val="16"/>
+          <w:szCs w:val="16"/>
+        </w:rPr>
+        <w:t>𝑛</w:t>
+      </w:r>
+      <w:r>
+        <w:rPr>
+          <w:rStyle w:val="markedcontent"/>
+          <w:sz w:val="16"/>
+          <w:szCs w:val="16"/>
+        </w:rPr>
+        <w:t>]</w:t>
+      </w:r>
+      <w:r>
+        <w:rPr>
+          <w:rStyle w:val="markedcontent"/>
+        </w:rPr>
+        <w:t xml:space="preserve"> se obtiene la señal </w:t>
+      </w:r>
+      <w:r>
+        <w:rPr>
+          <w:rStyle w:val="markedcontent"/>
+          <w:rFonts w:ascii="Cambria Math" w:hAnsi="Cambria Math" w:cs="Cambria Math"/>
+        </w:rPr>
+        <w:t>𝑥</w:t>
+      </w:r>
+      <w:r>
+        <w:rPr>
+          <w:rStyle w:val="markedcontent"/>
+          <w:sz w:val="16"/>
+          <w:szCs w:val="16"/>
+        </w:rPr>
+        <w:t>9[</w:t>
+      </w:r>
+      <w:r>
+        <w:rPr>
+          <w:rStyle w:val="markedcontent"/>
+          <w:rFonts w:ascii="Cambria Math" w:hAnsi="Cambria Math" w:cs="Cambria Math"/>
+          <w:sz w:val="16"/>
+          <w:szCs w:val="16"/>
+        </w:rPr>
+        <w:t>𝑛</w:t>
+      </w:r>
+      <w:r>
+        <w:rPr>
+          <w:rStyle w:val="markedcontent"/>
+          <w:sz w:val="16"/>
+          <w:szCs w:val="16"/>
+        </w:rPr>
+        <w:t>]</w:t>
+      </w:r>
+      <w:r>
+        <w:rPr>
+          <w:rStyle w:val="markedcontent"/>
+        </w:rPr>
+        <w:t xml:space="preserve"> </w:t>
+      </w:r>
+      <w:r>
+        <w:t>intercalando</w:t>
+      </w:r>
+      <w:r>
+        <w:rPr>
+          <w:rStyle w:val="markedcontent"/>
+        </w:rPr>
+        <w:t xml:space="preserve"> valores nulos entre cada muestra: </w:t>
+      </w:r>
+    </w:p>
+    <w:p>
+      <w:r>
+        <w:drawing>
+          <wp:inline distT="0" distB="0" distL="0" distR="0" wp14:anchorId="7374B368" wp14:editId="5F1390EB">
+            <wp:extent cx="2181529" cy="400106"/>
+            <wp:effectExtent l="0" t="0" r="0" b="0"/>
+            <wp:docPr id="4" name="Imagen 4"/>
+            <wp:cNvGraphicFramePr>
+              <a:graphicFrameLocks xmlns:a="http://schemas.openxmlformats.org/drawingml/2006/main" noChangeAspect="1"/>
+            </wp:cNvGraphicFramePr>
+            <a:graphic xmlns:a="http://schemas.openxmlformats.org/drawingml/2006/main">
+              <a:graphicData uri="http://schemas.openxmlformats.org/drawingml/2006/picture">
+                <pic:pic xmlns:pic="http://schemas.openxmlformats.org/drawingml/2006/picture">
+                  <pic:nvPicPr>
+                    <pic:cNvPr id="1" name=""/>
+                    <pic:cNvPicPr/>
+                  </pic:nvPicPr>
+                  <pic:blipFill>
+                    <a:blip r:embed="rId14"/>
+                    <a:stretch>
+                      <a:fillRect/>
+                    </a:stretch>
+                  </pic:blipFill>
+                  <pic:spPr>
+                    <a:xfrm>
+                      <a:off x="0" y="0"/>
+                      <a:ext cx="2181529" cy="400106"/>
+                    </a:xfrm>
+                    <a:prstGeom prst="rect">
+                      <a:avLst/>
+                    </a:prstGeom>
+                  </pic:spPr>
+                </pic:pic>
+              </a:graphicData>
+            </a:graphic>
+          </wp:inline>
+        </w:drawing>
+      </w:r>
+      <w:r>
+        <w:br/>
+      </w:r>
+      <w:r>
+        <w:rPr>
+          <w:rStyle w:val="markedcontent"/>
+        </w:rPr>
+        <w:t>Analizar la Serie de Fourier de Tiempo Discreto</w:t>
+      </w:r>
+      <w:r>
+        <w:rPr>
+          <w:rStyle w:val="markedcontent"/>
+        </w:rPr>
+        <w:t xml:space="preserve"> </w:t>
+      </w:r>
+      <w:r>
+        <w:rPr>
+          <w:rStyle w:val="markedcontent"/>
+        </w:rPr>
+        <w:t xml:space="preserve">obtenida </w:t>
+      </w:r>
+      <w:r>
+        <w:rPr>
+          <w:rStyle w:val="markedcontent"/>
+        </w:rPr>
+        <w:t xml:space="preserve">para la señal </w:t>
+      </w:r>
+      <w:r>
+        <w:rPr>
+          <w:rStyle w:val="markedcontent"/>
+          <w:rFonts w:ascii="Cambria Math" w:hAnsi="Cambria Math" w:cs="Cambria Math"/>
+        </w:rPr>
+        <w:t>𝑥</w:t>
+      </w:r>
+      <w:r>
+        <w:rPr>
+          <w:rStyle w:val="markedcontent"/>
+          <w:sz w:val="16"/>
+          <w:szCs w:val="16"/>
+        </w:rPr>
+        <w:t>9[</w:t>
+      </w:r>
+      <w:r>
+        <w:rPr>
+          <w:rStyle w:val="markedcontent"/>
+          <w:rFonts w:ascii="Cambria Math" w:hAnsi="Cambria Math" w:cs="Cambria Math"/>
+          <w:sz w:val="16"/>
+          <w:szCs w:val="16"/>
+        </w:rPr>
+        <w:t>𝑛</w:t>
+      </w:r>
+      <w:r>
+        <w:rPr>
+          <w:rStyle w:val="markedcontent"/>
+          <w:sz w:val="16"/>
+          <w:szCs w:val="16"/>
+        </w:rPr>
+        <w:t>]</w:t>
+      </w:r>
+      <w:r>
+        <w:br/>
+      </w:r>
+    </w:p>
+    <w:p>
+      <w:pPr>
+        <w:jc w:val="center"/>
+      </w:pPr>
+      <w:r>
+        <w:rPr>
+          <w:noProof/>
+        </w:rPr>
+        <w:drawing>
+          <wp:inline distT="0" distB="0" distL="0" distR="0" wp14:anchorId="489628A3" wp14:editId="4E5AD64B">
+            <wp:extent cx="5429250" cy="3023379"/>
+            <wp:effectExtent l="0" t="0" r="0" b="5715"/>
+            <wp:docPr id="6" name="Imagen 6"/>
+            <wp:cNvGraphicFramePr>
+              <a:graphicFrameLocks xmlns:a="http://schemas.openxmlformats.org/drawingml/2006/main" noChangeAspect="1"/>
+            </wp:cNvGraphicFramePr>
+            <a:graphic xmlns:a="http://schemas.openxmlformats.org/drawingml/2006/main">
+              <a:graphicData uri="http://schemas.openxmlformats.org/drawingml/2006/picture">
+                <pic:pic xmlns:pic="http://schemas.openxmlformats.org/drawingml/2006/picture">
+                  <pic:nvPicPr>
+                    <pic:cNvPr id="0" name="Picture 4"/>
+                    <pic:cNvPicPr>
+                      <a:picLocks noChangeAspect="1" noChangeArrowheads="1"/>
+                    </pic:cNvPicPr>
+                  </pic:nvPicPr>
+                  <pic:blipFill>
+                    <a:blip r:embed="rId15">
+                      <a:extLst>
+                        <a:ext uri="{28A0092B-C50C-407E-A947-70E740481C1C}">
+                          <a14:useLocalDpi xmlns:a14="http://schemas.microsoft.com/office/drawing/2010/main" val="0"/>
+                        </a:ext>
+                      </a:extLst>
+                    </a:blip>
+                    <a:srcRect/>
+                    <a:stretch>
+                      <a:fillRect/>
+                    </a:stretch>
+                  </pic:blipFill>
+                  <pic:spPr bwMode="auto">
+                    <a:xfrm>
+                      <a:off x="0" y="0"/>
+                      <a:ext cx="5430893" cy="3024294"/>
+                    </a:xfrm>
+                    <a:prstGeom prst="rect">
+                      <a:avLst/>
+                    </a:prstGeom>
+                    <a:noFill/>
+                    <a:ln>
+                      <a:noFill/>
+                    </a:ln>
+                  </pic:spPr>
+                </pic:pic>
+              </a:graphicData>
+            </a:graphic>
+          </wp:inline>
+        </w:drawing>
+      </w:r>
+    </w:p>
+    <w:p>
+      <w:pPr>
+        <w:jc w:val="both"/>
+      </w:pPr>
+      <w:r>
+        <w:t xml:space="preserve">En este caso se observa un cambio en el espectro de frecuencias. La amplitud de las componentes armónicas se redujo a la mitad. Tiene sentido considerando que se </w:t>
+      </w:r>
+      <w:r>
+        <w:t>anuló la energía contenida en la mitad de los puntos de medición y esta reducción de energía se distribuye uniformemente en las componentes.</w:t>
+      </w:r>
+    </w:p>
+    <w:p>
+      <w:pPr>
+        <w:rPr>
+          <w:color w:val="434343"/>
           <w:sz w:val="28"/>
           <w:szCs w:val="28"/>
         </w:rPr>
       </w:pPr>
-      <w:r>
-        <w:rPr>
-          <w:sz w:val="28"/>
-          <w:szCs w:val="28"/>
-        </w:rPr>
-        <w:t>-Matienzo, Lucca Nicolás</w:t>
-      </w:r>
-    </w:p>
-    <w:p>
-      <w:pPr>
-        <w:rPr>
-          <w:sz w:val="28"/>
-          <w:szCs w:val="28"/>
-        </w:rPr>
-      </w:pPr>
-      <w:r>
-        <w:rPr>
-          <w:sz w:val="28"/>
-          <w:szCs w:val="28"/>
-        </w:rPr>
-        <w:t>-Villafañe, María de los Ángeles</w:t>
-      </w:r>
-    </w:p>
-    <w:p>
-      <w:pPr>
-        <w:rPr>
-          <w:sz w:val="28"/>
-          <w:szCs w:val="28"/>
-        </w:rPr>
-      </w:pPr>
-    </w:p>
-    <w:p>
-      <w:pPr>
-        <w:rPr>
-          <w:sz w:val="28"/>
-          <w:szCs w:val="28"/>
-        </w:rPr>
-      </w:pPr>
-    </w:p>
-    <w:p>
-      <w:pPr>
-        <w:rPr>
-          <w:sz w:val="34"/>
-          <w:szCs w:val="34"/>
-        </w:rPr>
-      </w:pPr>
-      <w:r>
-        <w:rPr>
-          <w:sz w:val="34"/>
-          <w:szCs w:val="34"/>
-        </w:rPr>
+      <w:bookmarkStart w:id="7" w:name="_Toc196735235"/>
+      <w:r>
         <w:br w:type="page"/>
       </w:r>
     </w:p>
     <w:p>
       <w:pPr>
-        <w:pStyle w:val="Ttulo2"/>
-      </w:pPr>
-      <w:r>
+        <w:pStyle w:val="Ttulo3"/>
+        <w:jc w:val="both"/>
+      </w:pPr>
+    </w:p>
+    <w:p>
+      <w:pPr>
+        <w:pStyle w:val="Ttulo3"/>
+        <w:jc w:val="both"/>
+      </w:pPr>
+      <w:r>
+        <w:t>Actividad 4</w:t>
+      </w:r>
+      <w:bookmarkEnd w:id="7"/>
+    </w:p>
+    <w:p>
+      <w:r>
+        <w:t>A</w:t>
+      </w:r>
+      <w:r>
+        <w:t xml:space="preserve"> partir de la señal periódica de tiempo discreto </w:t>
+      </w:r>
+      <w:r>
+        <w:rPr>
+          <w:rFonts w:ascii="Cambria Math" w:hAnsi="Cambria Math" w:cs="Cambria Math"/>
+        </w:rPr>
+        <w:t>𝑥</w:t>
+      </w:r>
+      <w:r>
+        <w:rPr>
+          <w:sz w:val="16"/>
+          <w:szCs w:val="16"/>
+        </w:rPr>
+        <w:t>7[</w:t>
+      </w:r>
+      <w:r>
+        <w:rPr>
+          <w:rFonts w:ascii="Cambria Math" w:hAnsi="Cambria Math" w:cs="Cambria Math"/>
+          <w:sz w:val="16"/>
+          <w:szCs w:val="16"/>
+        </w:rPr>
+        <w:t>𝑛</w:t>
+      </w:r>
+      <w:r>
+        <w:rPr>
+          <w:sz w:val="16"/>
+          <w:szCs w:val="16"/>
+        </w:rPr>
+        <w:t>]</w:t>
+      </w:r>
+      <w:r>
+        <w:t xml:space="preserve"> se obtiene las señales </w:t>
+      </w:r>
+      <w:r>
+        <w:rPr>
+          <w:rFonts w:ascii="Cambria Math" w:hAnsi="Cambria Math" w:cs="Cambria Math"/>
+        </w:rPr>
+        <w:t>𝑥</w:t>
+      </w:r>
+      <w:r>
+        <w:rPr>
+          <w:sz w:val="16"/>
+          <w:szCs w:val="16"/>
+        </w:rPr>
+        <w:t>10[</w:t>
+      </w:r>
+      <w:r>
+        <w:rPr>
+          <w:rFonts w:ascii="Cambria Math" w:hAnsi="Cambria Math" w:cs="Cambria Math"/>
+          <w:sz w:val="16"/>
+          <w:szCs w:val="16"/>
+        </w:rPr>
+        <w:t>𝑛</w:t>
+      </w:r>
+      <w:r>
+        <w:rPr>
+          <w:sz w:val="16"/>
+          <w:szCs w:val="16"/>
+        </w:rPr>
+        <w:t>]</w:t>
+      </w:r>
+      <w:r>
+        <w:t xml:space="preserve"> </w:t>
+      </w:r>
+      <w:r>
+        <w:t xml:space="preserve"> </w:t>
+      </w:r>
+      <w:r>
+        <w:t xml:space="preserve">y </w:t>
+      </w:r>
+      <w:r>
+        <w:rPr>
+          <w:rFonts w:ascii="Cambria Math" w:hAnsi="Cambria Math" w:cs="Cambria Math"/>
+        </w:rPr>
+        <w:t>𝑥</w:t>
+      </w:r>
+      <w:r>
+        <w:rPr>
+          <w:sz w:val="16"/>
+          <w:szCs w:val="16"/>
+        </w:rPr>
+        <w:t>11[</w:t>
+      </w:r>
+      <w:r>
+        <w:rPr>
+          <w:rFonts w:ascii="Cambria Math" w:hAnsi="Cambria Math" w:cs="Cambria Math"/>
+          <w:sz w:val="16"/>
+          <w:szCs w:val="16"/>
+        </w:rPr>
+        <w:t>𝑛</w:t>
+      </w:r>
+      <w:r>
+        <w:rPr>
+          <w:sz w:val="16"/>
+          <w:szCs w:val="16"/>
+        </w:rPr>
+        <w:t>]</w:t>
+      </w:r>
+      <w:r>
+        <w:t>:</w:t>
+      </w:r>
+    </w:p>
+    <w:p>
+      <w:pPr>
+        <w:jc w:val="center"/>
+      </w:pPr>
+      <w:r>
+        <w:drawing>
+          <wp:inline distT="0" distB="0" distL="0" distR="0" wp14:anchorId="35F99B30" wp14:editId="43C34D04">
+            <wp:extent cx="1190791" cy="466790"/>
+            <wp:effectExtent l="0" t="0" r="9525" b="9525"/>
+            <wp:docPr id="7" name="Imagen 7"/>
+            <wp:cNvGraphicFramePr>
+              <a:graphicFrameLocks xmlns:a="http://schemas.openxmlformats.org/drawingml/2006/main" noChangeAspect="1"/>
+            </wp:cNvGraphicFramePr>
+            <a:graphic xmlns:a="http://schemas.openxmlformats.org/drawingml/2006/main">
+              <a:graphicData uri="http://schemas.openxmlformats.org/drawingml/2006/picture">
+                <pic:pic xmlns:pic="http://schemas.openxmlformats.org/drawingml/2006/picture">
+                  <pic:nvPicPr>
+                    <pic:cNvPr id="1" name=""/>
+                    <pic:cNvPicPr/>
+                  </pic:nvPicPr>
+                  <pic:blipFill>
+                    <a:blip r:embed="rId16"/>
+                    <a:stretch>
+                      <a:fillRect/>
+                    </a:stretch>
+                  </pic:blipFill>
+                  <pic:spPr>
+                    <a:xfrm>
+                      <a:off x="0" y="0"/>
+                      <a:ext cx="1190791" cy="466790"/>
+                    </a:xfrm>
+                    <a:prstGeom prst="rect">
+                      <a:avLst/>
+                    </a:prstGeom>
+                  </pic:spPr>
+                </pic:pic>
+              </a:graphicData>
+            </a:graphic>
+          </wp:inline>
+        </w:drawing>
+      </w:r>
+    </w:p>
+    <w:p>
+      <w:r>
+        <w:t xml:space="preserve">Verificar que la Serie de Fourier de Tiempo Discreto correspondiente a la señal </w:t>
+      </w:r>
+      <w:r>
+        <w:rPr>
+          <w:rFonts w:ascii="Cambria Math" w:hAnsi="Cambria Math" w:cs="Cambria Math"/>
+        </w:rPr>
+        <w:t>𝑥</w:t>
+      </w:r>
+      <w:r>
+        <w:rPr>
+          <w:sz w:val="16"/>
+          <w:szCs w:val="16"/>
+        </w:rPr>
+        <w:t>7[</w:t>
+      </w:r>
+      <w:r>
+        <w:rPr>
+          <w:rFonts w:ascii="Cambria Math" w:hAnsi="Cambria Math" w:cs="Cambria Math"/>
+          <w:sz w:val="16"/>
+          <w:szCs w:val="16"/>
+        </w:rPr>
+        <w:t>𝑛</w:t>
+      </w:r>
+      <w:r>
+        <w:rPr>
+          <w:sz w:val="16"/>
+          <w:szCs w:val="16"/>
+        </w:rPr>
+        <w:t>]</w:t>
+      </w:r>
+      <w:r>
+        <w:t xml:space="preserve">, </w:t>
+      </w:r>
+      <w:r>
+        <w:rPr>
+          <w:rFonts w:ascii="Cambria Math" w:hAnsi="Cambria Math" w:cs="Cambria Math"/>
+        </w:rPr>
+        <w:t>𝑋</w:t>
+      </w:r>
+      <w:r>
+        <w:rPr>
+          <w:sz w:val="16"/>
+          <w:szCs w:val="16"/>
+        </w:rPr>
+        <w:t>7[</w:t>
+      </w:r>
+      <w:r>
+        <w:rPr>
+          <w:rFonts w:ascii="Cambria Math" w:hAnsi="Cambria Math" w:cs="Cambria Math"/>
+          <w:sz w:val="16"/>
+          <w:szCs w:val="16"/>
+        </w:rPr>
+        <w:t>𝑘</w:t>
+      </w:r>
+      <w:r>
+        <w:rPr>
+          <w:sz w:val="16"/>
+          <w:szCs w:val="16"/>
+        </w:rPr>
+        <w:t>]</w:t>
+      </w:r>
+      <w:r>
+        <w:t>, puede obtenerse como:</w:t>
+      </w:r>
+    </w:p>
+    <w:p>
+      <w:pPr>
+        <w:jc w:val="center"/>
+      </w:pPr>
+      <w:r>
+        <w:drawing>
+          <wp:inline distT="0" distB="0" distL="0" distR="0" wp14:anchorId="235DD9DF" wp14:editId="627C06E4">
+            <wp:extent cx="1962424" cy="685896"/>
+            <wp:effectExtent l="0" t="0" r="0" b="0"/>
+            <wp:docPr id="8" name="Imagen 8"/>
+            <wp:cNvGraphicFramePr>
+              <a:graphicFrameLocks xmlns:a="http://schemas.openxmlformats.org/drawingml/2006/main" noChangeAspect="1"/>
+            </wp:cNvGraphicFramePr>
+            <a:graphic xmlns:a="http://schemas.openxmlformats.org/drawingml/2006/main">
+              <a:graphicData uri="http://schemas.openxmlformats.org/drawingml/2006/picture">
+                <pic:pic xmlns:pic="http://schemas.openxmlformats.org/drawingml/2006/picture">
+                  <pic:nvPicPr>
+                    <pic:cNvPr id="1" name=""/>
+                    <pic:cNvPicPr/>
+                  </pic:nvPicPr>
+                  <pic:blipFill>
+                    <a:blip r:embed="rId17"/>
+                    <a:stretch>
+                      <a:fillRect/>
+                    </a:stretch>
+                  </pic:blipFill>
+                  <pic:spPr>
+                    <a:xfrm>
+                      <a:off x="0" y="0"/>
+                      <a:ext cx="1962424" cy="685896"/>
+                    </a:xfrm>
+                    <a:prstGeom prst="rect">
+                      <a:avLst/>
+                    </a:prstGeom>
+                  </pic:spPr>
+                </pic:pic>
+              </a:graphicData>
+            </a:graphic>
+          </wp:inline>
+        </w:drawing>
+      </w:r>
+    </w:p>
+    <w:p>
+      <w:r>
+        <w:rPr>
+          <w:rStyle w:val="markedcontent"/>
+          <w:rFonts w:ascii="Arial" w:hAnsi="Arial" w:cs="Arial"/>
+        </w:rPr>
+        <w:t xml:space="preserve">Donde: </w:t>
+      </w:r>
+      <w:r>
+        <w:br/>
+      </w:r>
+      <w:r>
+        <w:rPr>
+          <w:rStyle w:val="markedcontent"/>
+          <w:rFonts w:ascii="Arial" w:hAnsi="Arial" w:cs="Arial"/>
+        </w:rPr>
+        <w:t xml:space="preserve">• </w:t>
+      </w:r>
+      <w:r>
+        <w:rPr>
+          <w:rStyle w:val="markedcontent"/>
+          <w:rFonts w:ascii="Cambria Math" w:hAnsi="Cambria Math" w:cs="Cambria Math"/>
+        </w:rPr>
+        <w:t>𝑁</w:t>
+      </w:r>
+      <w:r>
+        <w:rPr>
+          <w:rStyle w:val="markedcontent"/>
+          <w:rFonts w:ascii="Arial" w:hAnsi="Arial" w:cs="Arial"/>
+        </w:rPr>
+        <w:t xml:space="preserve"> es el periodo fundamental de </w:t>
+      </w:r>
+      <w:r>
+        <w:rPr>
+          <w:rStyle w:val="markedcontent"/>
+          <w:rFonts w:ascii="Cambria Math" w:hAnsi="Cambria Math" w:cs="Cambria Math"/>
+        </w:rPr>
+        <w:t>𝑥</w:t>
+      </w:r>
+      <w:r>
+        <w:rPr>
+          <w:rStyle w:val="markedcontent"/>
+          <w:rFonts w:ascii="Arial" w:hAnsi="Arial" w:cs="Arial"/>
+          <w:sz w:val="16"/>
+          <w:szCs w:val="16"/>
+        </w:rPr>
+        <w:t>7[</w:t>
+      </w:r>
+      <w:r>
+        <w:rPr>
+          <w:rStyle w:val="markedcontent"/>
+          <w:rFonts w:ascii="Cambria Math" w:hAnsi="Cambria Math" w:cs="Cambria Math"/>
+          <w:sz w:val="16"/>
+          <w:szCs w:val="16"/>
+        </w:rPr>
+        <w:t>𝑛</w:t>
+      </w:r>
+      <w:r>
+        <w:rPr>
+          <w:rStyle w:val="markedcontent"/>
+          <w:rFonts w:ascii="Arial" w:hAnsi="Arial" w:cs="Arial"/>
+          <w:sz w:val="16"/>
+          <w:szCs w:val="16"/>
+        </w:rPr>
+        <w:t>]</w:t>
+      </w:r>
+      <w:r>
+        <w:rPr>
+          <w:rStyle w:val="markedcontent"/>
+          <w:rFonts w:ascii="Arial" w:hAnsi="Arial" w:cs="Arial"/>
+        </w:rPr>
+        <w:t xml:space="preserve"> </w:t>
+      </w:r>
+      <w:r>
+        <w:br/>
+      </w:r>
+      <w:r>
+        <w:rPr>
+          <w:rStyle w:val="markedcontent"/>
+          <w:rFonts w:ascii="Arial" w:hAnsi="Arial" w:cs="Arial"/>
+        </w:rPr>
+        <w:t xml:space="preserve">• </w:t>
+      </w:r>
+      <w:r>
+        <w:rPr>
+          <w:rStyle w:val="markedcontent"/>
+          <w:rFonts w:ascii="Cambria Math" w:hAnsi="Cambria Math" w:cs="Cambria Math"/>
+        </w:rPr>
+        <w:t>𝑋</w:t>
+      </w:r>
+      <w:r>
+        <w:rPr>
+          <w:rStyle w:val="markedcontent"/>
+          <w:rFonts w:ascii="Arial" w:hAnsi="Arial" w:cs="Arial"/>
+          <w:sz w:val="16"/>
+          <w:szCs w:val="16"/>
+        </w:rPr>
+        <w:t>10[</w:t>
+      </w:r>
+      <w:r>
+        <w:rPr>
+          <w:rStyle w:val="markedcontent"/>
+          <w:rFonts w:ascii="Cambria Math" w:hAnsi="Cambria Math" w:cs="Cambria Math"/>
+          <w:sz w:val="16"/>
+          <w:szCs w:val="16"/>
+        </w:rPr>
+        <w:t>𝑘</w:t>
+      </w:r>
+      <w:r>
+        <w:rPr>
+          <w:rStyle w:val="markedcontent"/>
+          <w:rFonts w:ascii="Arial" w:hAnsi="Arial" w:cs="Arial"/>
+          <w:sz w:val="16"/>
+          <w:szCs w:val="16"/>
+        </w:rPr>
+        <w:t>]</w:t>
+      </w:r>
+      <w:r>
+        <w:rPr>
+          <w:rStyle w:val="markedcontent"/>
+          <w:rFonts w:ascii="Arial" w:hAnsi="Arial" w:cs="Arial"/>
+        </w:rPr>
+        <w:t xml:space="preserve"> es la Serie de Fourier de Tiempo Discreto correspondiente a la señal </w:t>
+      </w:r>
+      <w:r>
+        <w:rPr>
+          <w:rStyle w:val="markedcontent"/>
+          <w:rFonts w:ascii="Cambria Math" w:hAnsi="Cambria Math" w:cs="Cambria Math"/>
+        </w:rPr>
+        <w:t>𝑥</w:t>
+      </w:r>
+      <w:r>
+        <w:rPr>
+          <w:rStyle w:val="markedcontent"/>
+          <w:rFonts w:ascii="Arial" w:hAnsi="Arial" w:cs="Arial"/>
+          <w:sz w:val="16"/>
+          <w:szCs w:val="16"/>
+        </w:rPr>
+        <w:t>10[</w:t>
+      </w:r>
+      <w:r>
+        <w:rPr>
+          <w:rStyle w:val="markedcontent"/>
+          <w:rFonts w:ascii="Cambria Math" w:hAnsi="Cambria Math" w:cs="Cambria Math"/>
+          <w:sz w:val="16"/>
+          <w:szCs w:val="16"/>
+        </w:rPr>
+        <w:t>𝑛</w:t>
+      </w:r>
+      <w:r>
+        <w:rPr>
+          <w:rStyle w:val="markedcontent"/>
+          <w:rFonts w:ascii="Arial" w:hAnsi="Arial" w:cs="Arial"/>
+          <w:sz w:val="16"/>
+          <w:szCs w:val="16"/>
+        </w:rPr>
+        <w:t>]</w:t>
+      </w:r>
+      <w:r>
+        <w:rPr>
+          <w:rStyle w:val="markedcontent"/>
+          <w:rFonts w:ascii="Arial" w:hAnsi="Arial" w:cs="Arial"/>
+        </w:rPr>
+        <w:t xml:space="preserve"> </w:t>
+      </w:r>
+      <w:r>
+        <w:br/>
+      </w:r>
+      <w:r>
+        <w:rPr>
+          <w:rStyle w:val="markedcontent"/>
+          <w:rFonts w:ascii="Arial" w:hAnsi="Arial" w:cs="Arial"/>
+        </w:rPr>
+        <w:t xml:space="preserve">• </w:t>
+      </w:r>
+      <w:r>
+        <w:rPr>
+          <w:rStyle w:val="markedcontent"/>
+          <w:rFonts w:ascii="Cambria Math" w:hAnsi="Cambria Math" w:cs="Cambria Math"/>
+        </w:rPr>
+        <w:t>𝑋</w:t>
+      </w:r>
+      <w:r>
+        <w:rPr>
+          <w:rStyle w:val="markedcontent"/>
+          <w:rFonts w:ascii="Arial" w:hAnsi="Arial" w:cs="Arial"/>
+          <w:sz w:val="16"/>
+          <w:szCs w:val="16"/>
+        </w:rPr>
+        <w:t>11[</w:t>
+      </w:r>
+      <w:r>
+        <w:rPr>
+          <w:rStyle w:val="markedcontent"/>
+          <w:rFonts w:ascii="Cambria Math" w:hAnsi="Cambria Math" w:cs="Cambria Math"/>
+          <w:sz w:val="16"/>
+          <w:szCs w:val="16"/>
+        </w:rPr>
+        <w:t>𝑘</w:t>
+      </w:r>
+      <w:r>
+        <w:rPr>
+          <w:rStyle w:val="markedcontent"/>
+          <w:rFonts w:ascii="Arial" w:hAnsi="Arial" w:cs="Arial"/>
+          <w:sz w:val="16"/>
+          <w:szCs w:val="16"/>
+        </w:rPr>
+        <w:t>]</w:t>
+      </w:r>
+      <w:r>
+        <w:rPr>
+          <w:rStyle w:val="markedcontent"/>
+          <w:rFonts w:ascii="Arial" w:hAnsi="Arial" w:cs="Arial"/>
+        </w:rPr>
+        <w:t xml:space="preserve"> es la Serie de Fourier de Tiempo Discreto correspondiente a la señal </w:t>
+      </w:r>
+      <w:r>
+        <w:rPr>
+          <w:rStyle w:val="markedcontent"/>
+          <w:rFonts w:ascii="Cambria Math" w:hAnsi="Cambria Math" w:cs="Cambria Math"/>
+        </w:rPr>
+        <w:t>𝑥</w:t>
+      </w:r>
+      <w:r>
+        <w:rPr>
+          <w:rStyle w:val="markedcontent"/>
+          <w:rFonts w:ascii="Arial" w:hAnsi="Arial" w:cs="Arial"/>
+          <w:sz w:val="16"/>
+          <w:szCs w:val="16"/>
+        </w:rPr>
+        <w:t>11[</w:t>
+      </w:r>
+      <w:r>
+        <w:rPr>
+          <w:rStyle w:val="markedcontent"/>
+          <w:rFonts w:ascii="Cambria Math" w:hAnsi="Cambria Math" w:cs="Cambria Math"/>
+          <w:sz w:val="16"/>
+          <w:szCs w:val="16"/>
+        </w:rPr>
+        <w:t>𝑛</w:t>
+      </w:r>
+      <w:r>
+        <w:rPr>
+          <w:rStyle w:val="markedcontent"/>
+          <w:rFonts w:ascii="Arial" w:hAnsi="Arial" w:cs="Arial"/>
+          <w:sz w:val="16"/>
+          <w:szCs w:val="16"/>
+        </w:rPr>
+        <w:t>]</w:t>
+      </w:r>
+      <w:r>
+        <w:rPr>
+          <w:rStyle w:val="markedcontent"/>
+          <w:rFonts w:ascii="Arial" w:hAnsi="Arial" w:cs="Arial"/>
+        </w:rPr>
+        <w:t xml:space="preserve"> </w:t>
+      </w:r>
+      <w:r>
+        <w:rPr>
+          <w:rFonts w:ascii="Arial" w:hAnsi="Arial" w:cs="Arial"/>
+        </w:rPr>
+        <w:br/>
+      </w:r>
+      <w:r>
+        <w:rPr>
+          <w:rStyle w:val="markedcontent"/>
+          <w:rFonts w:ascii="Arial" w:hAnsi="Arial" w:cs="Arial"/>
+        </w:rPr>
+        <w:t xml:space="preserve">Nota: tomar dos periodos de </w:t>
+      </w:r>
+      <w:r>
+        <w:rPr>
+          <w:rStyle w:val="markedcontent"/>
+          <w:rFonts w:ascii="Cambria Math" w:hAnsi="Cambria Math" w:cs="Cambria Math"/>
+        </w:rPr>
+        <w:t>𝑋</w:t>
+      </w:r>
+      <w:r>
+        <w:rPr>
+          <w:rStyle w:val="markedcontent"/>
+          <w:rFonts w:ascii="Arial" w:hAnsi="Arial" w:cs="Arial"/>
+          <w:sz w:val="16"/>
+          <w:szCs w:val="16"/>
+        </w:rPr>
+        <w:t>10[</w:t>
+      </w:r>
+      <w:r>
+        <w:rPr>
+          <w:rStyle w:val="markedcontent"/>
+          <w:rFonts w:ascii="Cambria Math" w:hAnsi="Cambria Math" w:cs="Cambria Math"/>
+          <w:sz w:val="16"/>
+          <w:szCs w:val="16"/>
+        </w:rPr>
+        <w:t>𝑘</w:t>
+      </w:r>
+      <w:r>
+        <w:rPr>
+          <w:rStyle w:val="markedcontent"/>
+          <w:rFonts w:ascii="Arial" w:hAnsi="Arial" w:cs="Arial"/>
+          <w:sz w:val="16"/>
+          <w:szCs w:val="16"/>
+        </w:rPr>
+        <w:t>]</w:t>
+      </w:r>
+      <w:r>
+        <w:rPr>
+          <w:rStyle w:val="markedcontent"/>
+          <w:rFonts w:ascii="Arial" w:hAnsi="Arial" w:cs="Arial"/>
+        </w:rPr>
+        <w:t xml:space="preserve"> y </w:t>
+      </w:r>
+      <w:r>
+        <w:rPr>
+          <w:rStyle w:val="markedcontent"/>
+          <w:rFonts w:ascii="Cambria Math" w:hAnsi="Cambria Math" w:cs="Cambria Math"/>
+        </w:rPr>
+        <w:t>𝑋</w:t>
+      </w:r>
+      <w:r>
+        <w:rPr>
+          <w:rStyle w:val="markedcontent"/>
+          <w:rFonts w:ascii="Arial" w:hAnsi="Arial" w:cs="Arial"/>
+          <w:sz w:val="16"/>
+          <w:szCs w:val="16"/>
+        </w:rPr>
+        <w:t>11[</w:t>
+      </w:r>
+      <w:r>
+        <w:rPr>
+          <w:rStyle w:val="markedcontent"/>
+          <w:rFonts w:ascii="Cambria Math" w:hAnsi="Cambria Math" w:cs="Cambria Math"/>
+          <w:sz w:val="16"/>
+          <w:szCs w:val="16"/>
+        </w:rPr>
+        <w:t>𝑘</w:t>
+      </w:r>
+      <w:r>
+        <w:rPr>
+          <w:rStyle w:val="markedcontent"/>
+          <w:rFonts w:ascii="Arial" w:hAnsi="Arial" w:cs="Arial"/>
+          <w:sz w:val="16"/>
+          <w:szCs w:val="16"/>
+        </w:rPr>
+        <w:t>]</w:t>
+      </w:r>
+      <w:r>
+        <w:br/>
+      </w:r>
+    </w:p>
+    <w:p>
+      <w:pPr>
+        <w:jc w:val="center"/>
+      </w:pPr>
+      <w:r>
+        <w:rPr>
+          <w:noProof/>
+        </w:rPr>
+        <w:drawing>
+          <wp:inline distT="0" distB="0" distL="0" distR="0" wp14:anchorId="29D56E62" wp14:editId="1EC9A5A4">
+            <wp:extent cx="5076825" cy="3811753"/>
+            <wp:effectExtent l="0" t="0" r="0" b="0"/>
+            <wp:docPr id="10" name="Imagen 10"/>
+            <wp:cNvGraphicFramePr>
+              <a:graphicFrameLocks xmlns:a="http://schemas.openxmlformats.org/drawingml/2006/main" noChangeAspect="1"/>
+            </wp:cNvGraphicFramePr>
+            <a:graphic xmlns:a="http://schemas.openxmlformats.org/drawingml/2006/main">
+              <a:graphicData uri="http://schemas.openxmlformats.org/drawingml/2006/picture">
+                <pic:pic xmlns:pic="http://schemas.openxmlformats.org/drawingml/2006/picture">
+                  <pic:nvPicPr>
+                    <pic:cNvPr id="0" name="Picture 5"/>
+                    <pic:cNvPicPr>
+                      <a:picLocks noChangeAspect="1" noChangeArrowheads="1"/>
+                    </pic:cNvPicPr>
+                  </pic:nvPicPr>
+                  <pic:blipFill>
+                    <a:blip r:embed="rId18">
+                      <a:extLst>
+                        <a:ext uri="{28A0092B-C50C-407E-A947-70E740481C1C}">
+                          <a14:useLocalDpi xmlns:a14="http://schemas.microsoft.com/office/drawing/2010/main" val="0"/>
+                        </a:ext>
+                      </a:extLst>
+                    </a:blip>
+                    <a:srcRect/>
+                    <a:stretch>
+                      <a:fillRect/>
+                    </a:stretch>
+                  </pic:blipFill>
+                  <pic:spPr bwMode="auto">
+                    <a:xfrm>
+                      <a:off x="0" y="0"/>
+                      <a:ext cx="5082021" cy="3815654"/>
+                    </a:xfrm>
+                    <a:prstGeom prst="rect">
+                      <a:avLst/>
+                    </a:prstGeom>
+                    <a:noFill/>
+                    <a:ln>
+                      <a:noFill/>
+                    </a:ln>
+                  </pic:spPr>
+                </pic:pic>
+              </a:graphicData>
+            </a:graphic>
+          </wp:inline>
+        </w:drawing>
+      </w:r>
+    </w:p>
+    <w:p>
+      <w:pPr>
+        <w:spacing w:before="100" w:beforeAutospacing="1" w:after="100" w:afterAutospacing="1" w:line="240" w:lineRule="auto"/>
+        <w:rPr>
+          <w:rFonts w:eastAsia="Times New Roman"/>
+          <w:sz w:val="24"/>
+          <w:szCs w:val="24"/>
+          <w:shd w:val="clear" w:color="auto" w:fill="auto"/>
+        </w:rPr>
+      </w:pPr>
+      <w:r>
+        <w:rPr>
+          <w:rFonts w:eastAsia="Times New Roman"/>
+          <w:sz w:val="24"/>
+          <w:szCs w:val="24"/>
+          <w:shd w:val="clear" w:color="auto" w:fill="auto"/>
+        </w:rPr>
+        <w:t>En el gráfico superior se muestra la magnitud de la secuencia de números complejos obtenida a partir de la expresión alternativa planteada. Debido al número de muestras consideradas (correspondientes a dos períodos), se obtienen exactamente 50 coeficientes. En el gráfico inferior, se presenta el mismo resultado, pero calculado aplicando el algoritmo FFT a un solo período de la señal x7x_7x7​, obteniéndose también 50 coeficientes.</w:t>
+      </w:r>
+    </w:p>
+    <w:p>
+      <w:pPr>
+        <w:spacing w:before="100" w:beforeAutospacing="1" w:after="100" w:afterAutospacing="1" w:line="240" w:lineRule="auto"/>
+        <w:rPr>
+          <w:rFonts w:eastAsia="Times New Roman"/>
+          <w:sz w:val="24"/>
+          <w:szCs w:val="24"/>
+          <w:shd w:val="clear" w:color="auto" w:fill="auto"/>
+        </w:rPr>
+      </w:pPr>
+      <w:r>
+        <w:rPr>
+          <w:rFonts w:eastAsia="Times New Roman"/>
+          <w:sz w:val="24"/>
+          <w:szCs w:val="24"/>
+          <w:shd w:val="clear" w:color="auto" w:fill="auto"/>
+        </w:rPr>
+        <w:t>Dado que el objetivo de esta actividad es únicamente comparar los resultados, no es necesario calcular el vector de frecuencias. Se observa que ambos resultados son similares, aunque no idénticos. Si bien lo esperado era que coincidieran exactamente, las pequeñas diferencias pueden atribuirse a las imprecisiones propias del cálculo de cada coeficiente en aritmética de punto flotante</w:t>
+      </w:r>
+    </w:p>
+    <w:p>
+      <w:pPr>
+        <w:pStyle w:val="Ttulo3"/>
+      </w:pPr>
+      <w:bookmarkStart w:id="8" w:name="_Toc196735236"/>
+    </w:p>
+    <w:p>
+      <w:pPr>
+        <w:pStyle w:val="Ttulo3"/>
+      </w:pPr>
+      <w:r>
+        <w:t>Actividad 5</w:t>
+      </w:r>
+      <w:bookmarkEnd w:id="8"/>
+    </w:p>
+    <w:p>
+      <w:r>
+        <w:t>Dado los sistemas de tiempo discreto:</w:t>
+      </w:r>
+    </w:p>
+    <w:p>
+      <w:r>
+        <w:drawing>
+          <wp:inline distT="0" distB="0" distL="0" distR="0" wp14:anchorId="39775122" wp14:editId="31704C03">
+            <wp:extent cx="5449060" cy="895475"/>
+            <wp:effectExtent l="0" t="0" r="0" b="0"/>
+            <wp:docPr id="11" name="Imagen 11"/>
+            <wp:cNvGraphicFramePr>
+              <a:graphicFrameLocks xmlns:a="http://schemas.openxmlformats.org/drawingml/2006/main" noChangeAspect="1"/>
+            </wp:cNvGraphicFramePr>
+            <a:graphic xmlns:a="http://schemas.openxmlformats.org/drawingml/2006/main">
+              <a:graphicData uri="http://schemas.openxmlformats.org/drawingml/2006/picture">
+                <pic:pic xmlns:pic="http://schemas.openxmlformats.org/drawingml/2006/picture">
+                  <pic:nvPicPr>
+                    <pic:cNvPr id="1" name=""/>
+                    <pic:cNvPicPr/>
+                  </pic:nvPicPr>
+                  <pic:blipFill>
+                    <a:blip r:embed="rId19"/>
+                    <a:stretch>
+                      <a:fillRect/>
+                    </a:stretch>
+                  </pic:blipFill>
+                  <pic:spPr>
+                    <a:xfrm>
+                      <a:off x="0" y="0"/>
+                      <a:ext cx="5449060" cy="895475"/>
+                    </a:xfrm>
+                    <a:prstGeom prst="rect">
+                      <a:avLst/>
+                    </a:prstGeom>
+                  </pic:spPr>
+                </pic:pic>
+              </a:graphicData>
+            </a:graphic>
+          </wp:inline>
+        </w:drawing>
+      </w:r>
+    </w:p>
+    <w:p/>
+    <w:p>
+      <w:pPr>
+        <w:rPr>
+          <w:rStyle w:val="markedcontent"/>
+        </w:rPr>
+      </w:pPr>
+      <w:r>
+        <w:rPr>
+          <w:rStyle w:val="markedcontent"/>
+        </w:rPr>
+        <w:t xml:space="preserve">i) Desarrollar una función que implemente el sistema. </w:t>
+      </w:r>
+      <w:r>
+        <w:br/>
+      </w:r>
+      <w:r>
+        <w:rPr>
+          <w:rStyle w:val="markedcontent"/>
+        </w:rPr>
+        <w:t xml:space="preserve">ii)  Utilizando la función desarrolla encontrar la señal de salida del sistema cuando se aplica a la entrada la señal </w:t>
+      </w:r>
+      <w:r>
+        <w:rPr>
+          <w:rStyle w:val="markedcontent"/>
+          <w:rFonts w:ascii="Cambria Math" w:hAnsi="Cambria Math" w:cs="Cambria Math"/>
+        </w:rPr>
+        <w:t>𝑥</w:t>
+      </w:r>
+      <w:r>
+        <w:rPr>
+          <w:rStyle w:val="markedcontent"/>
+          <w:sz w:val="16"/>
+          <w:szCs w:val="16"/>
+        </w:rPr>
+        <w:t>7[</w:t>
+      </w:r>
+      <w:r>
+        <w:rPr>
+          <w:rStyle w:val="markedcontent"/>
+          <w:rFonts w:ascii="Cambria Math" w:hAnsi="Cambria Math" w:cs="Cambria Math"/>
+          <w:sz w:val="16"/>
+          <w:szCs w:val="16"/>
+        </w:rPr>
+        <w:t>𝑛</w:t>
+      </w:r>
+      <w:r>
+        <w:rPr>
+          <w:rStyle w:val="markedcontent"/>
+          <w:sz w:val="16"/>
+          <w:szCs w:val="16"/>
+        </w:rPr>
+        <w:t>]</w:t>
+      </w:r>
+      <w:r>
+        <w:rPr>
+          <w:rStyle w:val="markedcontent"/>
+        </w:rPr>
+        <w:t xml:space="preserve"> </w:t>
+      </w:r>
+      <w:r>
+        <w:br/>
+      </w:r>
+      <w:r>
+        <w:rPr>
+          <w:rStyle w:val="markedcontent"/>
+        </w:rPr>
+        <w:t xml:space="preserve">iii) Utilizando la función desarrollada en la Práctica de Laboratorio N°1 determinar si la señal de salida es periódica. </w:t>
+      </w:r>
+      <w:r>
+        <w:br/>
+      </w:r>
+      <w:r>
+        <w:rPr>
+          <w:rStyle w:val="markedcontent"/>
+        </w:rPr>
+        <w:t>iv) Utilizando la función desarrollada en la Práctica de Laboratorio N°1 determinar si la señal de salida es periódica si se considera los valores del intervalo −18≤</w:t>
+      </w:r>
+      <w:r>
+        <w:rPr>
+          <w:rStyle w:val="markedcontent"/>
+          <w:rFonts w:ascii="Cambria Math" w:hAnsi="Cambria Math" w:cs="Cambria Math"/>
+        </w:rPr>
+        <w:t>𝑛</w:t>
+      </w:r>
+      <w:r>
+        <w:rPr>
+          <w:rStyle w:val="markedcontent"/>
+        </w:rPr>
+        <w:t xml:space="preserve">≤96. </w:t>
+      </w:r>
+      <w:r>
+        <w:br/>
+      </w:r>
+      <w:r>
+        <w:rPr>
+          <w:rStyle w:val="markedcontent"/>
+        </w:rPr>
+        <w:t>v)  Verificar que el sistema es lineal.</w:t>
+      </w:r>
+    </w:p>
+    <w:p/>
+    <w:p/>
+    <w:p>
+      <w:r>
+        <w:t>Implementación de la función y1 e y2</w:t>
+      </w:r>
+    </w:p>
+    <w:p/>
+    <w:p>
+      <w:r>
+        <w:rPr>
+          <w:noProof/>
+        </w:rPr>
+        <w:drawing>
+          <wp:inline distT="0" distB="0" distL="0" distR="0" wp14:anchorId="40959143" wp14:editId="563F553B">
+            <wp:extent cx="5257800" cy="3947632"/>
+            <wp:effectExtent l="0" t="0" r="0" b="0"/>
+            <wp:docPr id="12" name="Imagen 12"/>
+            <wp:cNvGraphicFramePr>
+              <a:graphicFrameLocks xmlns:a="http://schemas.openxmlformats.org/drawingml/2006/main" noChangeAspect="1"/>
+            </wp:cNvGraphicFramePr>
+            <a:graphic xmlns:a="http://schemas.openxmlformats.org/drawingml/2006/main">
+              <a:graphicData uri="http://schemas.openxmlformats.org/drawingml/2006/picture">
+                <pic:pic xmlns:pic="http://schemas.openxmlformats.org/drawingml/2006/picture">
+                  <pic:nvPicPr>
+                    <pic:cNvPr id="0" name="Picture 6"/>
+                    <pic:cNvPicPr>
+                      <a:picLocks noChangeAspect="1" noChangeArrowheads="1"/>
+                    </pic:cNvPicPr>
+                  </pic:nvPicPr>
+                  <pic:blipFill>
+                    <a:blip r:embed="rId20">
+                      <a:extLst>
+                        <a:ext uri="{28A0092B-C50C-407E-A947-70E740481C1C}">
+                          <a14:useLocalDpi xmlns:a14="http://schemas.microsoft.com/office/drawing/2010/main" val="0"/>
+                        </a:ext>
+                      </a:extLst>
+                    </a:blip>
+                    <a:srcRect/>
+                    <a:stretch>
+                      <a:fillRect/>
+                    </a:stretch>
+                  </pic:blipFill>
+                  <pic:spPr bwMode="auto">
+                    <a:xfrm>
+                      <a:off x="0" y="0"/>
+                      <a:ext cx="5259436" cy="3948860"/>
+                    </a:xfrm>
+                    <a:prstGeom prst="rect">
+                      <a:avLst/>
+                    </a:prstGeom>
+                    <a:noFill/>
+                    <a:ln>
+                      <a:noFill/>
+                    </a:ln>
+                  </pic:spPr>
+                </pic:pic>
+              </a:graphicData>
+            </a:graphic>
+          </wp:inline>
+        </w:drawing>
+      </w:r>
+    </w:p>
+    <w:p>
+      <w:r>
+        <w:t>Utilizando la función desarrollada en el lab1 no se logra detectar periodicidad debido al inicio transitorio no periódico de la salida de ambos sistemas.</w:t>
+      </w:r>
+    </w:p>
+    <w:p>
+      <w:r>
+        <w:br w:type="page"/>
+      </w:r>
+    </w:p>
+    <w:p/>
+    <w:p/>
+    <w:p/>
+    <w:p/>
+    <w:p>
+      <w:r>
+        <w:t xml:space="preserve">Implementación de </w:t>
+      </w:r>
+      <w:r>
+        <w:t>las funciones</w:t>
+      </w:r>
+      <w:r>
+        <w:t xml:space="preserve"> y1 e y2 considerando el intervalo -</w:t>
+      </w:r>
+      <m:oMath>
+        <m:r>
+          <w:rPr>
+            <w:rFonts w:ascii="Cambria Math" w:hAnsi="Cambria Math"/>
+          </w:rPr>
+          <m:t>18</m:t>
+        </m:r>
+        <m:r>
+          <w:rPr>
+            <w:rFonts w:ascii="Cambria Math" w:hAnsi="Cambria Math"/>
+          </w:rPr>
+          <m:t>≤</m:t>
+        </m:r>
+        <m:r>
+          <w:rPr>
+            <w:rFonts w:ascii="Cambria Math" w:hAnsi="Cambria Math"/>
+          </w:rPr>
+          <m:t xml:space="preserve"> n</m:t>
+        </m:r>
+        <m:r>
+          <w:rPr>
+            <w:rFonts w:ascii="Cambria Math" w:hAnsi="Cambria Math"/>
+          </w:rPr>
+          <m:t>≤</m:t>
+        </m:r>
+        <m:r>
+          <w:rPr>
+            <w:rFonts w:ascii="Cambria Math" w:hAnsi="Cambria Math"/>
+          </w:rPr>
+          <m:t xml:space="preserve"> 96</m:t>
+        </m:r>
+      </m:oMath>
+    </w:p>
+    <w:p>
+      <w:r>
+        <w:rPr>
+          <w:noProof/>
+        </w:rPr>
+        <w:drawing>
+          <wp:inline distT="0" distB="0" distL="0" distR="0" wp14:anchorId="4CC7600C" wp14:editId="4FAEADC4">
+            <wp:extent cx="5848350" cy="4391025"/>
+            <wp:effectExtent l="0" t="0" r="0" b="9525"/>
+            <wp:docPr id="13" name="Imagen 13"/>
+            <wp:cNvGraphicFramePr>
+              <a:graphicFrameLocks xmlns:a="http://schemas.openxmlformats.org/drawingml/2006/main" noChangeAspect="1"/>
+            </wp:cNvGraphicFramePr>
+            <a:graphic xmlns:a="http://schemas.openxmlformats.org/drawingml/2006/main">
+              <a:graphicData uri="http://schemas.openxmlformats.org/drawingml/2006/picture">
+                <pic:pic xmlns:pic="http://schemas.openxmlformats.org/drawingml/2006/picture">
+                  <pic:nvPicPr>
+                    <pic:cNvPr id="0" name="Picture 7"/>
+                    <pic:cNvPicPr>
+                      <a:picLocks noChangeAspect="1" noChangeArrowheads="1"/>
+                    </pic:cNvPicPr>
+                  </pic:nvPicPr>
+                  <pic:blipFill>
+                    <a:blip r:embed="rId21">
+                      <a:extLst>
+                        <a:ext uri="{28A0092B-C50C-407E-A947-70E740481C1C}">
+                          <a14:useLocalDpi xmlns:a14="http://schemas.microsoft.com/office/drawing/2010/main" val="0"/>
+                        </a:ext>
+                      </a:extLst>
+                    </a:blip>
+                    <a:srcRect/>
+                    <a:stretch>
+                      <a:fillRect/>
+                    </a:stretch>
+                  </pic:blipFill>
+                  <pic:spPr bwMode="auto">
+                    <a:xfrm>
+                      <a:off x="0" y="0"/>
+                      <a:ext cx="5848350" cy="4391025"/>
+                    </a:xfrm>
+                    <a:prstGeom prst="rect">
+                      <a:avLst/>
+                    </a:prstGeom>
+                    <a:noFill/>
+                    <a:ln>
+                      <a:noFill/>
+                    </a:ln>
+                  </pic:spPr>
+                </pic:pic>
+              </a:graphicData>
+            </a:graphic>
+          </wp:inline>
+        </w:drawing>
+      </w:r>
+    </w:p>
+    <w:p/>
+    <w:p>
+      <w:r>
+        <w:t>Salida y1</w:t>
+      </w:r>
+    </w:p>
+    <w:p>
+      <w:r>
+        <w:t xml:space="preserve">En este caso se detecta periodicidad en la salida y1. Sabemos que la frecuencia de muestreo es de 1000Hz con lo cual el periodo de muestreo es 1ms. La función detecta una periodicidad de 50 muestras sin embargo en la gráfica se observa que entran 3 periodos de la señal en ese numero de muestras, con lo cual podemos intuir que el periodo real de la señal es 50/3 = 16.667 muestras. Si multiplicamos este número con el periodo de muestreo </w:t>
+      </w:r>
+      <w:r>
+        <w:t>y calculamos la inversa de este resultado obtenemos la frecuencia de la señal en Hz.</w:t>
+      </w:r>
+    </w:p>
+    <w:p/>
+    <w:p>
+      <m:oMathPara>
+        <m:oMath>
+          <m:f>
+            <m:fPr>
+              <m:ctrlPr>
+                <w:rPr>
+                  <w:rFonts w:ascii="Cambria Math" w:hAnsi="Cambria Math"/>
+                  <w:i/>
+                </w:rPr>
+              </m:ctrlPr>
+            </m:fPr>
+            <m:num>
+              <m:r>
+                <w:rPr>
+                  <w:rFonts w:ascii="Cambria Math" w:hAnsi="Cambria Math"/>
+                </w:rPr>
+                <m:t>1</m:t>
+              </m:r>
+            </m:num>
+            <m:den>
+              <m:r>
+                <w:rPr>
+                  <w:rFonts w:ascii="Cambria Math" w:hAnsi="Cambria Math"/>
+                </w:rPr>
+                <m:t>16.667*1ms</m:t>
+              </m:r>
+            </m:den>
+          </m:f>
+          <m:r>
+            <w:rPr>
+              <w:rFonts w:ascii="Cambria Math" w:hAnsi="Cambria Math"/>
+            </w:rPr>
+            <m:t>=60Hz</m:t>
+          </m:r>
+        </m:oMath>
+      </m:oMathPara>
+    </w:p>
+    <w:p/>
+    <w:p>
+      <w:r>
+        <w:t>La frecuencia de la señal de salida es igual al de una de las componentes de la señal de entrada. El sistema y1 esta actuando como filtro pasa alto cuya atenuación para la señal de 60Hz es prácticamente nula, ya que su amplitud se mantiene en 1.</w:t>
+      </w:r>
+    </w:p>
+    <w:p/>
+    <w:p>
+      <w:r>
+        <w:t>Salida y2</w:t>
+      </w:r>
+    </w:p>
+    <w:p>
+      <w:r>
+        <w:t>La función diseñada en el lab1 no logra detectar periodicidad en el intervalo ya que todavía se presentan irregularidades al principio de la señal. Sería oportuno poder programar una mejor tolerancia de la función ante la presencia de irregularidades para determinar el periodo. Sin embargo, observando la gráfica podemos ver que se manifiesta una señal periódica y que aparentemente tiene un periodo de 25 muestras. Haciendo el mismo calculo anterior:</w:t>
+      </w:r>
+    </w:p>
+    <w:p>
+      <m:oMathPara>
+        <m:oMath>
+          <m:f>
+            <m:fPr>
+              <m:ctrlPr>
+                <w:rPr>
+                  <w:rFonts w:ascii="Cambria Math" w:hAnsi="Cambria Math"/>
+                  <w:i/>
+                </w:rPr>
+              </m:ctrlPr>
+            </m:fPr>
+            <m:num>
+              <m:r>
+                <w:rPr>
+                  <w:rFonts w:ascii="Cambria Math" w:hAnsi="Cambria Math"/>
+                </w:rPr>
+                <m:t>1</m:t>
+              </m:r>
+            </m:num>
+            <m:den>
+              <m:r>
+                <w:rPr>
+                  <w:rFonts w:ascii="Cambria Math" w:hAnsi="Cambria Math"/>
+                </w:rPr>
+                <m:t>25</m:t>
+              </m:r>
+              <m:r>
+                <w:rPr>
+                  <w:rFonts w:ascii="Cambria Math" w:hAnsi="Cambria Math"/>
+                </w:rPr>
+                <m:t>*1ms</m:t>
+              </m:r>
+            </m:den>
+          </m:f>
+          <m:r>
+            <w:rPr>
+              <w:rFonts w:ascii="Cambria Math" w:hAnsi="Cambria Math"/>
+            </w:rPr>
+            <m:t>=</m:t>
+          </m:r>
+          <m:r>
+            <w:rPr>
+              <w:rFonts w:ascii="Cambria Math" w:hAnsi="Cambria Math"/>
+            </w:rPr>
+            <m:t>40</m:t>
+          </m:r>
+          <m:r>
+            <w:rPr>
+              <w:rFonts w:ascii="Cambria Math" w:hAnsi="Cambria Math"/>
+            </w:rPr>
+            <m:t>Hz</m:t>
+          </m:r>
+        </m:oMath>
+      </m:oMathPara>
+    </w:p>
+    <w:p/>
+    <w:p>
+      <w:r>
+        <w:t>La frecuencia de salida es igual a la componente de baja frecuencia de la señal de entrada. Entonces el sistema y2 esta actuando como filtro pasa bajo cuya atenuación también es insignificante.</w:t>
+      </w:r>
+    </w:p>
+    <w:p/>
+    <w:p/>
+    <w:p>
+      <w:r>
+        <w:t>Linealidad:</w:t>
+      </w:r>
+    </w:p>
+    <w:p/>
+    <w:p>
+      <w:r>
+        <w:t xml:space="preserve">Comprobamos que el sistema es lineal calculando la salida y1 </w:t>
+      </w:r>
+      <w:r>
+        <w:t>de ambas componentes de la señal x7 por separado y luego sumando sus salidas. El resultado de esto debe ser el mismo que el obtenido en el inciso anterior (la salida y1 aplicando la entrada x7)</w:t>
+      </w:r>
+    </w:p>
+    <w:p/>
+    <w:p>
+      <w:r>
+        <w:rPr>
+          <w:noProof/>
+        </w:rPr>
+        <w:drawing>
+          <wp:inline distT="0" distB="0" distL="0" distR="0" wp14:anchorId="3B37C425" wp14:editId="393C600E">
+            <wp:extent cx="5848350" cy="4391025"/>
+            <wp:effectExtent l="0" t="0" r="0" b="9525"/>
+            <wp:docPr id="14" name="Imagen 14"/>
+            <wp:cNvGraphicFramePr>
+              <a:graphicFrameLocks xmlns:a="http://schemas.openxmlformats.org/drawingml/2006/main" noChangeAspect="1"/>
+            </wp:cNvGraphicFramePr>
+            <a:graphic xmlns:a="http://schemas.openxmlformats.org/drawingml/2006/main">
+              <a:graphicData uri="http://schemas.openxmlformats.org/drawingml/2006/picture">
+                <pic:pic xmlns:pic="http://schemas.openxmlformats.org/drawingml/2006/picture">
+                  <pic:nvPicPr>
+                    <pic:cNvPr id="0" name="Picture 8"/>
+                    <pic:cNvPicPr>
+                      <a:picLocks noChangeAspect="1" noChangeArrowheads="1"/>
+                    </pic:cNvPicPr>
+                  </pic:nvPicPr>
+                  <pic:blipFill>
+                    <a:blip r:embed="rId22">
+                      <a:extLst>
+                        <a:ext uri="{28A0092B-C50C-407E-A947-70E740481C1C}">
+                          <a14:useLocalDpi xmlns:a14="http://schemas.microsoft.com/office/drawing/2010/main" val="0"/>
+                        </a:ext>
+                      </a:extLst>
+                    </a:blip>
+                    <a:srcRect/>
+                    <a:stretch>
+                      <a:fillRect/>
+                    </a:stretch>
+                  </pic:blipFill>
+                  <pic:spPr bwMode="auto">
+                    <a:xfrm>
+                      <a:off x="0" y="0"/>
+                      <a:ext cx="5848350" cy="4391025"/>
+                    </a:xfrm>
+                    <a:prstGeom prst="rect">
+                      <a:avLst/>
+                    </a:prstGeom>
+                    <a:noFill/>
+                    <a:ln>
+                      <a:noFill/>
+                    </a:ln>
+                  </pic:spPr>
+                </pic:pic>
+              </a:graphicData>
+            </a:graphic>
+          </wp:inline>
+        </w:drawing>
+      </w:r>
+    </w:p>
+    <w:p/>
+    <w:p>
+      <w:r>
+        <w:t>La salida al aplicar la entrada x1 de 40Hz se ve atenuada inmediatamente. En cambio, la salida al aplicar x4 de 60Hz es atenuada, pero en menor medida ya que actúa como filtro pasa alto.</w:t>
+      </w:r>
+    </w:p>
+    <w:p/>
+    <w:p>
+      <w:pPr>
+        <w:jc w:val="center"/>
+      </w:pPr>
+      <w:r>
+        <w:rPr>
+          <w:noProof/>
+        </w:rPr>
         <w:lastRenderedPageBreak/>
-        <w:t>Introducción</w:t>
-      </w:r>
-    </w:p>
-    <w:p>
-      <w:pPr>
-        <w:spacing w:before="100" w:beforeAutospacing="1" w:after="100" w:afterAutospacing="1"/>
-      </w:pPr>
-      <w:r>
-        <w:t>El presente informe corresponde al Trabajo Práctico N.º 1 de la materia Procesamiento</w:t>
-      </w:r>
-    </w:p>
-    <w:p>
-      <w:pPr>
-        <w:spacing w:before="100" w:beforeAutospacing="1" w:after="100" w:afterAutospacing="1"/>
-      </w:pPr>
-    </w:p>
-    <w:p>
-      <w:pPr>
+        <w:drawing>
+          <wp:inline distT="0" distB="0" distL="0" distR="0" wp14:anchorId="2066FF2B" wp14:editId="594E433B">
+            <wp:extent cx="5229225" cy="3926177"/>
+            <wp:effectExtent l="0" t="0" r="0" b="0"/>
+            <wp:docPr id="15" name="Imagen 15"/>
+            <wp:cNvGraphicFramePr>
+              <a:graphicFrameLocks xmlns:a="http://schemas.openxmlformats.org/drawingml/2006/main" noChangeAspect="1"/>
+            </wp:cNvGraphicFramePr>
+            <a:graphic xmlns:a="http://schemas.openxmlformats.org/drawingml/2006/main">
+              <a:graphicData uri="http://schemas.openxmlformats.org/drawingml/2006/picture">
+                <pic:pic xmlns:pic="http://schemas.openxmlformats.org/drawingml/2006/picture">
+                  <pic:nvPicPr>
+                    <pic:cNvPr id="0" name="Picture 9"/>
+                    <pic:cNvPicPr>
+                      <a:picLocks noChangeAspect="1" noChangeArrowheads="1"/>
+                    </pic:cNvPicPr>
+                  </pic:nvPicPr>
+                  <pic:blipFill>
+                    <a:blip r:embed="rId23">
+                      <a:extLst>
+                        <a:ext uri="{28A0092B-C50C-407E-A947-70E740481C1C}">
+                          <a14:useLocalDpi xmlns:a14="http://schemas.microsoft.com/office/drawing/2010/main" val="0"/>
+                        </a:ext>
+                      </a:extLst>
+                    </a:blip>
+                    <a:srcRect/>
+                    <a:stretch>
+                      <a:fillRect/>
+                    </a:stretch>
+                  </pic:blipFill>
+                  <pic:spPr bwMode="auto">
+                    <a:xfrm>
+                      <a:off x="0" y="0"/>
+                      <a:ext cx="5233688" cy="3929528"/>
+                    </a:xfrm>
+                    <a:prstGeom prst="rect">
+                      <a:avLst/>
+                    </a:prstGeom>
+                    <a:noFill/>
+                    <a:ln>
+                      <a:noFill/>
+                    </a:ln>
+                  </pic:spPr>
+                </pic:pic>
+              </a:graphicData>
+            </a:graphic>
+          </wp:inline>
+        </w:drawing>
+      </w:r>
+    </w:p>
+    <w:p>
+      <w:pPr>
+        <w:jc w:val="center"/>
+      </w:pPr>
+    </w:p>
+    <w:p>
+      <w:pPr>
+        <w:jc w:val="both"/>
         <w:rPr>
           <w:u w:val="single"/>
         </w:rPr>
       </w:pPr>
+      <w:r>
+        <w:t>Se observan similitudes en la señal, pero en el primer caso donde se obtienen las salidas de cada componente por separado y luego se las suma, la señal se atenúa casi completamente con el tiempo. Teóricamente esto no debería ocurrir y quizás haya un problema con la precisión de los cálculos en punto flotante y el hecho de que dígitos de muy pequeña magnitud se podrían estar perdiendo con lo cual se pierde su contribución para la amplitud de la señal.</w:t>
+      </w:r>
     </w:p>
     <w:sectPr>
-      <w:headerReference w:type="default" r:id="rId8"/>
-      <w:headerReference w:type="first" r:id="rId9"/>
       <w:pgSz w:w="11909" w:h="16834"/>
       <w:pgMar w:top="873" w:right="873" w:bottom="873" w:left="873" w:header="720" w:footer="720" w:gutter="0"/>
-      <w:pgNumType w:start="1"/>
+      <w:pgNumType w:start="2"/>
       <w:cols w:space="720"/>
-      <w:titlePg/>
+      <w:docGrid w:linePitch="299"/>
     </w:sectPr>
   </w:body>
 </w:document>
@@ -327,9 +2953,6 @@
 <w:endnotes xmlns:wpc="http://schemas.microsoft.com/office/word/2010/wordprocessingCanvas" xmlns:cx="http://schemas.microsoft.com/office/drawing/2014/chartex" xmlns:cx1="http://schemas.microsoft.com/office/drawing/2015/9/8/chartex" xmlns:cx2="http://schemas.microsoft.com/office/drawing/2015/10/21/chartex" xmlns:cx3="http://schemas.microsoft.com/office/drawing/2016/5/9/chartex" xmlns:cx4="http://schemas.microsoft.com/office/drawing/2016/5/10/chartex" xmlns:cx5="http://schemas.microsoft.com/office/drawing/2016/5/11/chartex" xmlns:cx6="http://schemas.microsoft.com/office/drawing/2016/5/12/chartex" xmlns:cx7="http://schemas.microsoft.com/office/drawing/2016/5/13/chartex" xmlns:cx8="http://schemas.microsoft.com/office/drawing/2016/5/14/chartex" xmlns:mc="http://schemas.openxmlformats.org/markup-compatibility/2006" xmlns:aink="http://schemas.microsoft.com/office/drawing/2016/ink" xmlns:am3d="http://schemas.microsoft.com/office/drawing/2017/model3d" xmlns:o="urn:schemas-microsoft-com:office:office" xmlns:oel="http://schemas.microsoft.com/office/2019/extlst" xmlns:r="http://schemas.openxmlformats.org/officeDocument/2006/relationships" xmlns:m="http://schemas.openxmlformats.org/officeDocument/2006/math" xmlns:v="urn:schemas-microsoft-com:vml" xmlns:wp14="http://schemas.microsoft.com/office/word/2010/wordprocessingDrawing" xmlns:wp="http://schemas.openxmlformats.org/drawingml/2006/wordprocessingDrawing" xmlns:w10="urn:schemas-microsoft-com:office:word" xmlns:w="http://schemas.openxmlformats.org/wordprocessingml/2006/main" xmlns:w14="http://schemas.microsoft.com/office/word/2010/wordml" xmlns:w15="http://schemas.microsoft.com/office/word/2012/wordml" xmlns:w16cex="http://schemas.microsoft.com/office/word/2018/wordml/cex" xmlns:w16cid="http://schemas.microsoft.com/office/word/2016/wordml/cid" xmlns:w16="http://schemas.microsoft.com/office/word/2018/wordml" xmlns:w16sdtdh="http://schemas.microsoft.com/office/word/2020/wordml/sdtdatahash" xmlns:w16se="http://schemas.microsoft.com/office/word/2015/wordml/symex" xmlns:wpg="http://schemas.microsoft.com/office/word/2010/wordprocessingGroup" xmlns:wpi="http://schemas.microsoft.com/office/word/2010/wordprocessingInk" xmlns:wne="http://schemas.microsoft.com/office/word/2006/wordml" xmlns:wps="http://schemas.microsoft.com/office/word/2010/wordprocessingShape" mc:Ignorable="w14 w15 w16se w16cid w16 w16cex w16sdtdh wp14">
   <w:endnote w:type="separator" w:id="-1">
     <w:p>
-      <w:pPr>
-        <w:spacing w:line="240" w:lineRule="auto"/>
-      </w:pPr>
       <w:r>
         <w:separator/>
       </w:r>
@@ -337,9 +2960,6 @@
   </w:endnote>
   <w:endnote w:type="continuationSeparator" w:id="0">
     <w:p>
-      <w:pPr>
-        <w:spacing w:line="240" w:lineRule="auto"/>
-      </w:pPr>
       <w:r>
         <w:continuationSeparator/>
       </w:r>
@@ -352,9 +2972,6 @@
 <w:footnotes xmlns:wpc="http://schemas.microsoft.com/office/word/2010/wordprocessingCanvas" xmlns:cx="http://schemas.microsoft.com/office/drawing/2014/chartex" xmlns:cx1="http://schemas.microsoft.com/office/drawing/2015/9/8/chartex" xmlns:cx2="http://schemas.microsoft.com/office/drawing/2015/10/21/chartex" xmlns:cx3="http://schemas.microsoft.com/office/drawing/2016/5/9/chartex" xmlns:cx4="http://schemas.microsoft.com/office/drawing/2016/5/10/chartex" xmlns:cx5="http://schemas.microsoft.com/office/drawing/2016/5/11/chartex" xmlns:cx6="http://schemas.microsoft.com/office/drawing/2016/5/12/chartex" xmlns:cx7="http://schemas.microsoft.com/office/drawing/2016/5/13/chartex" xmlns:cx8="http://schemas.microsoft.com/office/drawing/2016/5/14/chartex" xmlns:mc="http://schemas.openxmlformats.org/markup-compatibility/2006" xmlns:aink="http://schemas.microsoft.com/office/drawing/2016/ink" xmlns:am3d="http://schemas.microsoft.com/office/drawing/2017/model3d" xmlns:o="urn:schemas-microsoft-com:office:office" xmlns:oel="http://schemas.microsoft.com/office/2019/extlst" xmlns:r="http://schemas.openxmlformats.org/officeDocument/2006/relationships" xmlns:m="http://schemas.openxmlformats.org/officeDocument/2006/math" xmlns:v="urn:schemas-microsoft-com:vml" xmlns:wp14="http://schemas.microsoft.com/office/word/2010/wordprocessingDrawing" xmlns:wp="http://schemas.openxmlformats.org/drawingml/2006/wordprocessingDrawing" xmlns:w10="urn:schemas-microsoft-com:office:word" xmlns:w="http://schemas.openxmlformats.org/wordprocessingml/2006/main" xmlns:w14="http://schemas.microsoft.com/office/word/2010/wordml" xmlns:w15="http://schemas.microsoft.com/office/word/2012/wordml" xmlns:w16cex="http://schemas.microsoft.com/office/word/2018/wordml/cex" xmlns:w16cid="http://schemas.microsoft.com/office/word/2016/wordml/cid" xmlns:w16="http://schemas.microsoft.com/office/word/2018/wordml" xmlns:w16sdtdh="http://schemas.microsoft.com/office/word/2020/wordml/sdtdatahash" xmlns:w16se="http://schemas.microsoft.com/office/word/2015/wordml/symex" xmlns:wpg="http://schemas.microsoft.com/office/word/2010/wordprocessingGroup" xmlns:wpi="http://schemas.microsoft.com/office/word/2010/wordprocessingInk" xmlns:wne="http://schemas.microsoft.com/office/word/2006/wordml" xmlns:wps="http://schemas.microsoft.com/office/word/2010/wordprocessingShape" mc:Ignorable="w14 w15 w16se w16cid w16 w16cex w16sdtdh wp14">
   <w:footnote w:type="separator" w:id="-1">
     <w:p>
-      <w:pPr>
-        <w:spacing w:line="240" w:lineRule="auto"/>
-      </w:pPr>
       <w:r>
         <w:separator/>
       </w:r>
@@ -362,9 +2979,6 @@
   </w:footnote>
   <w:footnote w:type="continuationSeparator" w:id="0">
     <w:p>
-      <w:pPr>
-        <w:spacing w:line="240" w:lineRule="auto"/>
-      </w:pPr>
       <w:r>
         <w:continuationSeparator/>
       </w:r>
@@ -376,6 +2990,48 @@
 <file path=word/header1.xml><?xml version="1.0" encoding="utf-8"?>
 <w:hdr xmlns:wpc="http://schemas.microsoft.com/office/word/2010/wordprocessingCanvas" xmlns:cx="http://schemas.microsoft.com/office/drawing/2014/chartex" xmlns:cx1="http://schemas.microsoft.com/office/drawing/2015/9/8/chartex" xmlns:cx2="http://schemas.microsoft.com/office/drawing/2015/10/21/chartex" xmlns:cx3="http://schemas.microsoft.com/office/drawing/2016/5/9/chartex" xmlns:cx4="http://schemas.microsoft.com/office/drawing/2016/5/10/chartex" xmlns:cx5="http://schemas.microsoft.com/office/drawing/2016/5/11/chartex" xmlns:cx6="http://schemas.microsoft.com/office/drawing/2016/5/12/chartex" xmlns:cx7="http://schemas.microsoft.com/office/drawing/2016/5/13/chartex" xmlns:cx8="http://schemas.microsoft.com/office/drawing/2016/5/14/chartex" xmlns:mc="http://schemas.openxmlformats.org/markup-compatibility/2006" xmlns:aink="http://schemas.microsoft.com/office/drawing/2016/ink" xmlns:am3d="http://schemas.microsoft.com/office/drawing/2017/model3d" xmlns:o="urn:schemas-microsoft-com:office:office" xmlns:oel="http://schemas.microsoft.com/office/2019/extlst" xmlns:r="http://schemas.openxmlformats.org/officeDocument/2006/relationships" xmlns:m="http://schemas.openxmlformats.org/officeDocument/2006/math" xmlns:v="urn:schemas-microsoft-com:vml" xmlns:wp14="http://schemas.microsoft.com/office/word/2010/wordprocessingDrawing" xmlns:wp="http://schemas.openxmlformats.org/drawingml/2006/wordprocessingDrawing" xmlns:w10="urn:schemas-microsoft-com:office:word" xmlns:w="http://schemas.openxmlformats.org/wordprocessingml/2006/main" xmlns:w14="http://schemas.microsoft.com/office/word/2010/wordml" xmlns:w15="http://schemas.microsoft.com/office/word/2012/wordml" xmlns:w16cex="http://schemas.microsoft.com/office/word/2018/wordml/cex" xmlns:w16cid="http://schemas.microsoft.com/office/word/2016/wordml/cid" xmlns:w16="http://schemas.microsoft.com/office/word/2018/wordml" xmlns:w16sdtdh="http://schemas.microsoft.com/office/word/2020/wordml/sdtdatahash" xmlns:w16se="http://schemas.microsoft.com/office/word/2015/wordml/symex" xmlns:wpg="http://schemas.microsoft.com/office/word/2010/wordprocessingGroup" xmlns:wpi="http://schemas.microsoft.com/office/word/2010/wordprocessingInk" xmlns:wne="http://schemas.microsoft.com/office/word/2006/wordml" xmlns:wps="http://schemas.microsoft.com/office/word/2010/wordprocessingShape" mc:Ignorable="w14 w15 w16se w16cid w16 w16cex w16sdtdh wp14">
   <w:p>
+    <w:pPr>
+      <w:pStyle w:val="Encabezado"/>
+    </w:pPr>
+    <w:sdt>
+      <w:sdtPr>
+        <w:id w:val="850149264"/>
+        <w:docPartObj>
+          <w:docPartGallery w:val="Page Numbers (Top of Page)"/>
+          <w:docPartUnique/>
+        </w:docPartObj>
+      </w:sdtPr>
+      <w:sdtContent>
+        <w:r>
+          <w:t>Procesamiento Digital de Señales (PDS) – Laboratorio N°2</w:t>
+        </w:r>
+        <w:r>
+          <w:tab/>
+        </w:r>
+        <w:r>
+          <w:tab/>
+        </w:r>
+        <w:r>
+          <w:tab/>
+          <w:t xml:space="preserve">           </w:t>
+        </w:r>
+        <w:r>
+          <w:fldChar w:fldCharType="begin"/>
+        </w:r>
+        <w:r>
+          <w:instrText>PAGE   \* MERGEFORMAT</w:instrText>
+        </w:r>
+        <w:r>
+          <w:fldChar w:fldCharType="separate"/>
+        </w:r>
+        <w:r>
+          <w:t>2</w:t>
+        </w:r>
+        <w:r>
+          <w:fldChar w:fldCharType="end"/>
+        </w:r>
+      </w:sdtContent>
+    </w:sdt>
     <w:r>
       <w:pict w14:anchorId="099FB79B">
         <v:shapetype id="_x0000_t75" coordsize="21600,21600" o:spt="75" o:preferrelative="t" path="m@4@5l@4@11@9@11@9@5xe" filled="f" stroked="f">
@@ -436,54 +3092,6 @@
           <w10:wrap anchorx="margin" anchory="margin"/>
         </v:shape>
       </w:pict>
-    </w:r>
-    <w:r>
-      <w:rPr>
-        <w:noProof/>
-      </w:rPr>
-      <w:drawing>
-        <wp:anchor distT="114300" distB="114300" distL="114300" distR="114300" simplePos="0" relativeHeight="251656704" behindDoc="0" locked="0" layoutInCell="1" hidden="0" allowOverlap="1" wp14:anchorId="508E1A2B" wp14:editId="768ED5E2">
-          <wp:simplePos x="0" y="0"/>
-          <wp:positionH relativeFrom="column">
-            <wp:posOffset>-438149</wp:posOffset>
-          </wp:positionH>
-          <wp:positionV relativeFrom="paragraph">
-            <wp:posOffset>-342899</wp:posOffset>
-          </wp:positionV>
-          <wp:extent cx="681038" cy="869897"/>
-          <wp:effectExtent l="0" t="0" r="0" b="0"/>
-          <wp:wrapTopAndBottom distT="114300" distB="114300"/>
-          <wp:docPr id="9" name="image4.jpg"/>
-          <wp:cNvGraphicFramePr/>
-          <a:graphic xmlns:a="http://schemas.openxmlformats.org/drawingml/2006/main">
-            <a:graphicData uri="http://schemas.openxmlformats.org/drawingml/2006/picture">
-              <pic:pic xmlns:pic="http://schemas.openxmlformats.org/drawingml/2006/picture">
-                <pic:nvPicPr>
-                  <pic:cNvPr id="0" name="image4.jpg"/>
-                  <pic:cNvPicPr preferRelativeResize="0"/>
-                </pic:nvPicPr>
-                <pic:blipFill>
-                  <a:blip r:embed="rId2"/>
-                  <a:srcRect/>
-                  <a:stretch>
-                    <a:fillRect/>
-                  </a:stretch>
-                </pic:blipFill>
-                <pic:spPr>
-                  <a:xfrm>
-                    <a:off x="0" y="0"/>
-                    <a:ext cx="681038" cy="869897"/>
-                  </a:xfrm>
-                  <a:prstGeom prst="rect">
-                    <a:avLst/>
-                  </a:prstGeom>
-                  <a:ln/>
-                </pic:spPr>
-              </pic:pic>
-            </a:graphicData>
-          </a:graphic>
-        </wp:anchor>
-      </w:drawing>
     </w:r>
   </w:p>
 </w:hdr>
@@ -2652,6 +5260,11 @@
   <w:style w:type="paragraph" w:default="1" w:styleId="Normal">
     <w:name w:val="Normal"/>
     <w:qFormat/>
+    <w:rsid w:val="00FB327D"/>
+    <w:rPr>
+      <w:rFonts w:ascii="Times New Roman" w:hAnsi="Times New Roman" w:cs="Times New Roman"/>
+      <w:shd w:val="clear" w:color="auto" w:fill="FFFFFF"/>
+    </w:rPr>
   </w:style>
   <w:style w:type="paragraph" w:styleId="Ttulo1">
     <w:name w:val="heading 1"/>
@@ -2859,6 +5472,160 @@
       <w:sz w:val="20"/>
       <w:szCs w:val="20"/>
     </w:rPr>
+  </w:style>
+  <w:style w:type="paragraph" w:styleId="TtuloTDC">
+    <w:name w:val="TOC Heading"/>
+    <w:basedOn w:val="Ttulo1"/>
+    <w:next w:val="Normal"/>
+    <w:uiPriority w:val="39"/>
+    <w:unhideWhenUsed/>
+    <w:qFormat/>
+    <w:rsid w:val="0010776C"/>
+    <w:pPr>
+      <w:spacing w:before="240" w:after="0" w:line="259" w:lineRule="auto"/>
+      <w:outlineLvl w:val="9"/>
+    </w:pPr>
+    <w:rPr>
+      <w:rFonts w:asciiTheme="majorHAnsi" w:eastAsiaTheme="majorEastAsia" w:hAnsiTheme="majorHAnsi" w:cstheme="majorBidi"/>
+      <w:color w:val="365F91" w:themeColor="accent1" w:themeShade="BF"/>
+      <w:sz w:val="32"/>
+      <w:szCs w:val="32"/>
+    </w:rPr>
+  </w:style>
+  <w:style w:type="paragraph" w:styleId="TDC2">
+    <w:name w:val="toc 2"/>
+    <w:basedOn w:val="Normal"/>
+    <w:next w:val="Normal"/>
+    <w:autoRedefine/>
+    <w:uiPriority w:val="39"/>
+    <w:unhideWhenUsed/>
+    <w:rsid w:val="0010776C"/>
+    <w:pPr>
+      <w:spacing w:after="100"/>
+      <w:ind w:left="220"/>
+    </w:pPr>
+  </w:style>
+  <w:style w:type="paragraph" w:styleId="TDC3">
+    <w:name w:val="toc 3"/>
+    <w:basedOn w:val="Normal"/>
+    <w:next w:val="Normal"/>
+    <w:autoRedefine/>
+    <w:uiPriority w:val="39"/>
+    <w:unhideWhenUsed/>
+    <w:rsid w:val="0010776C"/>
+    <w:pPr>
+      <w:spacing w:after="100"/>
+      <w:ind w:left="440"/>
+    </w:pPr>
+  </w:style>
+  <w:style w:type="character" w:styleId="Hipervnculo">
+    <w:name w:val="Hyperlink"/>
+    <w:basedOn w:val="Fuentedeprrafopredeter"/>
+    <w:uiPriority w:val="99"/>
+    <w:unhideWhenUsed/>
+    <w:rsid w:val="0010776C"/>
+    <w:rPr>
+      <w:color w:val="0000FF" w:themeColor="hyperlink"/>
+      <w:u w:val="single"/>
+    </w:rPr>
+  </w:style>
+  <w:style w:type="paragraph" w:styleId="Encabezado">
+    <w:name w:val="header"/>
+    <w:basedOn w:val="Normal"/>
+    <w:link w:val="EncabezadoCar"/>
+    <w:uiPriority w:val="99"/>
+    <w:unhideWhenUsed/>
+    <w:rsid w:val="0010776C"/>
+    <w:pPr>
+      <w:tabs>
+        <w:tab w:val="center" w:pos="4252"/>
+        <w:tab w:val="right" w:pos="8504"/>
+      </w:tabs>
+      <w:spacing w:line="240" w:lineRule="auto"/>
+    </w:pPr>
+  </w:style>
+  <w:style w:type="character" w:customStyle="1" w:styleId="EncabezadoCar">
+    <w:name w:val="Encabezado Car"/>
+    <w:basedOn w:val="Fuentedeprrafopredeter"/>
+    <w:link w:val="Encabezado"/>
+    <w:uiPriority w:val="99"/>
+    <w:rsid w:val="0010776C"/>
+  </w:style>
+  <w:style w:type="paragraph" w:styleId="Piedepgina">
+    <w:name w:val="footer"/>
+    <w:basedOn w:val="Normal"/>
+    <w:link w:val="PiedepginaCar"/>
+    <w:uiPriority w:val="99"/>
+    <w:unhideWhenUsed/>
+    <w:rsid w:val="0010776C"/>
+    <w:pPr>
+      <w:tabs>
+        <w:tab w:val="center" w:pos="4252"/>
+        <w:tab w:val="right" w:pos="8504"/>
+      </w:tabs>
+      <w:spacing w:line="240" w:lineRule="auto"/>
+    </w:pPr>
+  </w:style>
+  <w:style w:type="character" w:customStyle="1" w:styleId="PiedepginaCar">
+    <w:name w:val="Pie de página Car"/>
+    <w:basedOn w:val="Fuentedeprrafopredeter"/>
+    <w:link w:val="Piedepgina"/>
+    <w:uiPriority w:val="99"/>
+    <w:rsid w:val="0010776C"/>
+  </w:style>
+  <w:style w:type="character" w:customStyle="1" w:styleId="markedcontent">
+    <w:name w:val="markedcontent"/>
+    <w:basedOn w:val="Fuentedeprrafopredeter"/>
+    <w:rsid w:val="00FB327D"/>
+  </w:style>
+  <w:style w:type="paragraph" w:styleId="Sinespaciado">
+    <w:name w:val="No Spacing"/>
+    <w:uiPriority w:val="1"/>
+    <w:qFormat/>
+    <w:rsid w:val="00F25E65"/>
+    <w:pPr>
+      <w:spacing w:line="240" w:lineRule="auto"/>
+    </w:pPr>
+    <w:rPr>
+      <w:rFonts w:ascii="Times New Roman" w:hAnsi="Times New Roman" w:cs="Times New Roman"/>
+      <w:shd w:val="clear" w:color="auto" w:fill="FFFFFF"/>
+    </w:rPr>
+  </w:style>
+  <w:style w:type="character" w:styleId="Textodelmarcadordeposicin">
+    <w:name w:val="Placeholder Text"/>
+    <w:basedOn w:val="Fuentedeprrafopredeter"/>
+    <w:uiPriority w:val="99"/>
+    <w:semiHidden/>
+    <w:rsid w:val="001F6097"/>
+    <w:rPr>
+      <w:color w:val="808080"/>
+    </w:rPr>
+  </w:style>
+  <w:style w:type="character" w:customStyle="1" w:styleId="katex-mathml">
+    <w:name w:val="katex-mathml"/>
+    <w:basedOn w:val="Fuentedeprrafopredeter"/>
+    <w:rsid w:val="00756B75"/>
+  </w:style>
+  <w:style w:type="character" w:customStyle="1" w:styleId="mord">
+    <w:name w:val="mord"/>
+    <w:basedOn w:val="Fuentedeprrafopredeter"/>
+    <w:rsid w:val="00756B75"/>
+  </w:style>
+  <w:style w:type="character" w:customStyle="1" w:styleId="vlist-s">
+    <w:name w:val="vlist-s"/>
+    <w:basedOn w:val="Fuentedeprrafopredeter"/>
+    <w:rsid w:val="00756B75"/>
+  </w:style>
+  <w:style w:type="paragraph" w:styleId="Prrafodelista">
+    <w:name w:val="List Paragraph"/>
+    <w:basedOn w:val="Normal"/>
+    <w:uiPriority w:val="34"/>
+    <w:qFormat/>
+    <w:rsid w:val="008A13C7"/>
+    <w:pPr>
+      <w:ind w:left="720"/>
+      <w:contextualSpacing/>
+    </w:pPr>
   </w:style>
 </w:styles>
 </file>
@@ -3181,4 +5948,16 @@
   </a:objectDefaults>
   <a:extraClrSchemeLst/>
 </a:theme>
+</file>
+
+<file path=customXml/item1.xml><?xml version="1.0" encoding="utf-8"?>
+<b:Sources xmlns:b="http://schemas.openxmlformats.org/officeDocument/2006/bibliography" xmlns="http://schemas.openxmlformats.org/officeDocument/2006/bibliography" SelectedStyle="\APASixthEditionOfficeOnline.xsl" StyleName="APA" Version="6"/>
+</file>
+
+<file path=customXml/itemProps1.xml><?xml version="1.0" encoding="utf-8"?>
+<ds:datastoreItem xmlns:ds="http://schemas.openxmlformats.org/officeDocument/2006/customXml" ds:itemID="{79ADF8BD-EB92-4050-8D8E-9D71EAE609B5}">
+  <ds:schemaRefs>
+    <ds:schemaRef ds:uri="http://schemas.openxmlformats.org/officeDocument/2006/bibliography"/>
+  </ds:schemaRefs>
+</ds:datastoreItem>
 </file>
</xml_diff>

<commit_message>
Mejora del ultimo parrafo del documento
</commit_message>
<xml_diff>
--- a/lab2/Informe Lab2 - Cabeza, Matienzo, Villafañe.docx
+++ b/lab2/Informe Lab2 - Cabeza, Matienzo, Villafañe.docx
@@ -272,6 +272,10 @@
     <w:sdt>
       <w:sdtPr>
         <w:rPr>
+          <w:rFonts w:ascii="Times New Roman" w:eastAsia="Arial" w:hAnsi="Times New Roman" w:cs="Times New Roman"/>
+          <w:color w:val="auto"/>
+          <w:sz w:val="22"/>
+          <w:szCs w:val="22"/>
           <w:lang w:val="es-ES"/>
         </w:rPr>
         <w:id w:val="-1514446848"/>
@@ -282,12 +286,8 @@
       </w:sdtPr>
       <w:sdtEndPr>
         <w:rPr>
-          <w:rFonts w:ascii="Times New Roman" w:eastAsia="Arial" w:hAnsi="Times New Roman" w:cs="Times New Roman"/>
           <w:b/>
           <w:bCs/>
-          <w:color w:val="auto"/>
-          <w:sz w:val="22"/>
-          <w:szCs w:val="22"/>
         </w:rPr>
       </w:sdtEndPr>
       <w:sdtContent>
@@ -983,7 +983,15 @@
         <w:jc w:val="both"/>
       </w:pPr>
       <w:r>
-        <w:t>Observamos que ambas señales (x7 y x8) tienen las mismas componentes armónicas de 40 y 60 hz con misma amplitud. Esto es porque ambas señales se generan a partir de la mismas suma de ondas senoidales diferenciándose solamente en el tiempo de muestreo.</w:t>
+        <w:t xml:space="preserve">Observamos que ambas señales (x7 y x8) tienen las mismas componentes armónicas de 40 y 60 </w:t>
+      </w:r>
+      <w:proofErr w:type="spellStart"/>
+      <w:r>
+        <w:t>hz</w:t>
+      </w:r>
+      <w:proofErr w:type="spellEnd"/>
+      <w:r>
+        <w:t xml:space="preserve"> con misma amplitud. Esto es porque ambas señales se generan a partir de la mismas suma de ondas senoidales diferenciándose solamente en el tiempo de muestreo.</w:t>
       </w:r>
     </w:p>
     <w:p>
@@ -1118,16 +1126,7 @@
         </w:rPr>
       </w:pPr>
       <w:r>
-        <w:t>A</w:t>
-      </w:r>
-      <w:r>
-        <w:t xml:space="preserve">nalizar la Serie de Fourier de Tiempo Discreto </w:t>
-      </w:r>
-      <w:r>
-        <w:t xml:space="preserve">obtenida </w:t>
-      </w:r>
-      <w:r>
-        <w:t xml:space="preserve">para la señal </w:t>
+        <w:t xml:space="preserve">Analizar la Serie de Fourier de Tiempo Discreto obtenida para la señal </w:t>
       </w:r>
       <w:r>
         <w:rPr>
@@ -1281,7 +1280,15 @@
         <w:jc w:val="both"/>
       </w:pPr>
       <w:r>
-        <w:t xml:space="preserve">A través de Python aplicamos el algoritmo FFT que es una implementación de la DFT (Transformada discreta de Fourier) ya que aplicado a un periodo u otro numero finito de muestras, se obtiene un resultado equivalente al análisis de la serie de Fourier de tiempo discreto. Podemos observar </w:t>
+        <w:t xml:space="preserve">A través de Python aplicamos el algoritmo FFT que es una implementación de la DFT (Transformada discreta de Fourier) ya que aplicado a un periodo u otro </w:t>
+      </w:r>
+      <w:proofErr w:type="spellStart"/>
+      <w:r>
+        <w:t>numero</w:t>
+      </w:r>
+      <w:proofErr w:type="spellEnd"/>
+      <w:r>
+        <w:t xml:space="preserve"> finito de muestras, se obtiene un resultado equivalente al análisis de la serie de Fourier de tiempo discreto. Podemos observar </w:t>
       </w:r>
       <w:r>
         <w:t>que,</w:t>
@@ -1415,6 +1422,9 @@
     </w:p>
     <w:p>
       <w:r>
+        <w:rPr>
+          <w:noProof/>
+        </w:rPr>
         <w:drawing>
           <wp:inline distT="0" distB="0" distL="0" distR="0" wp14:anchorId="7374B368" wp14:editId="5F1390EB">
             <wp:extent cx="2181529" cy="400106"/>
@@ -1470,13 +1480,7 @@
         <w:rPr>
           <w:rStyle w:val="markedcontent"/>
         </w:rPr>
-        <w:t xml:space="preserve">obtenida </w:t>
-      </w:r>
-      <w:r>
-        <w:rPr>
-          <w:rStyle w:val="markedcontent"/>
-        </w:rPr>
-        <w:t xml:space="preserve">para la señal </w:t>
+        <w:t xml:space="preserve">obtenida para la señal </w:t>
       </w:r>
       <w:r>
         <w:rPr>
@@ -1724,6 +1728,9 @@
         <w:jc w:val="center"/>
       </w:pPr>
       <w:r>
+        <w:rPr>
+          <w:noProof/>
+        </w:rPr>
         <w:drawing>
           <wp:inline distT="0" distB="0" distL="0" distR="0" wp14:anchorId="35F99B30" wp14:editId="43C34D04">
             <wp:extent cx="1190791" cy="466790"/>
@@ -1833,6 +1840,9 @@
         <w:jc w:val="center"/>
       </w:pPr>
       <w:r>
+        <w:rPr>
+          <w:noProof/>
+        </w:rPr>
         <w:drawing>
           <wp:inline distT="0" distB="0" distL="0" distR="0" wp14:anchorId="235DD9DF" wp14:editId="627C06E4">
             <wp:extent cx="1962424" cy="685896"/>
@@ -2322,12 +2332,8 @@
         <w:pStyle w:val="Ttulo3"/>
       </w:pPr>
       <w:bookmarkStart w:id="8" w:name="_Toc196735236"/>
-    </w:p>
-    <w:p>
-      <w:pPr>
-        <w:pStyle w:val="Ttulo3"/>
-      </w:pPr>
-      <w:r>
+      <w:r>
+        <w:lastRenderedPageBreak/>
         <w:t>Actividad 5</w:t>
       </w:r>
       <w:bookmarkEnd w:id="8"/>
@@ -2339,6 +2345,9 @@
     </w:p>
     <w:p>
       <w:r>
+        <w:rPr>
+          <w:noProof/>
+        </w:rPr>
         <w:drawing>
           <wp:inline distT="0" distB="0" distL="0" distR="0" wp14:anchorId="39775122" wp14:editId="31704C03">
             <wp:extent cx="5449060" cy="895475"/>
@@ -2392,11 +2401,19 @@
       <w:r>
         <w:br/>
       </w:r>
-      <w:r>
-        <w:rPr>
-          <w:rStyle w:val="markedcontent"/>
-        </w:rPr>
-        <w:t xml:space="preserve">ii)  Utilizando la función desarrolla encontrar la señal de salida del sistema cuando se aplica a la entrada la señal </w:t>
+      <w:proofErr w:type="spellStart"/>
+      <w:r>
+        <w:rPr>
+          <w:rStyle w:val="markedcontent"/>
+        </w:rPr>
+        <w:t>ii</w:t>
+      </w:r>
+      <w:proofErr w:type="spellEnd"/>
+      <w:r>
+        <w:rPr>
+          <w:rStyle w:val="markedcontent"/>
+        </w:rPr>
+        <w:t xml:space="preserve">)  Utilizando la función desarrolla encontrar la señal de salida del sistema cuando se aplica a la entrada la señal </w:t>
       </w:r>
       <w:r>
         <w:rPr>
@@ -2439,20 +2456,36 @@
       <w:r>
         <w:br/>
       </w:r>
-      <w:r>
-        <w:rPr>
-          <w:rStyle w:val="markedcontent"/>
-        </w:rPr>
-        <w:t xml:space="preserve">iii) Utilizando la función desarrollada en la Práctica de Laboratorio N°1 determinar si la señal de salida es periódica. </w:t>
+      <w:proofErr w:type="spellStart"/>
+      <w:r>
+        <w:rPr>
+          <w:rStyle w:val="markedcontent"/>
+        </w:rPr>
+        <w:t>iii</w:t>
+      </w:r>
+      <w:proofErr w:type="spellEnd"/>
+      <w:r>
+        <w:rPr>
+          <w:rStyle w:val="markedcontent"/>
+        </w:rPr>
+        <w:t xml:space="preserve">) Utilizando la función desarrollada en la Práctica de Laboratorio N°1 determinar si la señal de salida es periódica. </w:t>
       </w:r>
       <w:r>
         <w:br/>
       </w:r>
-      <w:r>
-        <w:rPr>
-          <w:rStyle w:val="markedcontent"/>
-        </w:rPr>
-        <w:t>iv) Utilizando la función desarrollada en la Práctica de Laboratorio N°1 determinar si la señal de salida es periódica si se considera los valores del intervalo −18≤</w:t>
+      <w:proofErr w:type="spellStart"/>
+      <w:r>
+        <w:rPr>
+          <w:rStyle w:val="markedcontent"/>
+        </w:rPr>
+        <w:t>iv</w:t>
+      </w:r>
+      <w:proofErr w:type="spellEnd"/>
+      <w:r>
+        <w:rPr>
+          <w:rStyle w:val="markedcontent"/>
+        </w:rPr>
+        <w:t>) Utilizando la función desarrollada en la Práctica de Laboratorio N°1 determinar si la señal de salida es periódica si se considera los valores del intervalo −18≤</w:t>
       </w:r>
       <w:r>
         <w:rPr>
@@ -2569,31 +2602,7 @@
           <w:rPr>
             <w:rFonts w:ascii="Cambria Math" w:hAnsi="Cambria Math"/>
           </w:rPr>
-          <m:t>18</m:t>
-        </m:r>
-        <m:r>
-          <w:rPr>
-            <w:rFonts w:ascii="Cambria Math" w:hAnsi="Cambria Math"/>
-          </w:rPr>
-          <m:t>≤</m:t>
-        </m:r>
-        <m:r>
-          <w:rPr>
-            <w:rFonts w:ascii="Cambria Math" w:hAnsi="Cambria Math"/>
-          </w:rPr>
-          <m:t xml:space="preserve"> n</m:t>
-        </m:r>
-        <m:r>
-          <w:rPr>
-            <w:rFonts w:ascii="Cambria Math" w:hAnsi="Cambria Math"/>
-          </w:rPr>
-          <m:t>≤</m:t>
-        </m:r>
-        <m:r>
-          <w:rPr>
-            <w:rFonts w:ascii="Cambria Math" w:hAnsi="Cambria Math"/>
-          </w:rPr>
-          <m:t xml:space="preserve"> 96</m:t>
+          <m:t>18≤ n≤ 96</m:t>
         </m:r>
       </m:oMath>
     </w:p>
@@ -2660,7 +2669,15 @@
     </w:p>
     <w:p>
       <w:r>
-        <w:t xml:space="preserve">En este caso se detecta periodicidad en la salida y1. Sabemos que la frecuencia de muestreo es de 1000Hz con lo cual el periodo de muestreo es 1ms. La función detecta una periodicidad de 50 muestras sin embargo en la gráfica se observa que entran 3 periodos de la señal en ese numero de muestras, con lo cual podemos intuir que el periodo real de la señal es 50/3 = 16.667 muestras. Si multiplicamos este número con el periodo de muestreo </w:t>
+        <w:t xml:space="preserve">En este caso se detecta periodicidad en la salida y1. Sabemos que la frecuencia de muestreo es de 1000Hz con lo cual el periodo de muestreo es 1ms. La función detecta una periodicidad de 50 muestras sin embargo en la gráfica se observa que entran 3 periodos de la señal en ese </w:t>
+      </w:r>
+      <w:proofErr w:type="spellStart"/>
+      <w:r>
+        <w:t>numero</w:t>
+      </w:r>
+      <w:proofErr w:type="spellEnd"/>
+      <w:r>
+        <w:t xml:space="preserve"> de muestras, con lo cual podemos intuir que el periodo real de la señal es 50/3 = 16.667 muestras. Si multiplicamos este número con el periodo de muestreo </w:t>
       </w:r>
       <w:r>
         <w:t>y calculamos la inversa de este resultado obtenemos la frecuencia de la señal en Hz.</w:t>
@@ -2708,7 +2725,15 @@
     <w:p/>
     <w:p>
       <w:r>
-        <w:t>La frecuencia de la señal de salida es igual al de una de las componentes de la señal de entrada. El sistema y1 esta actuando como filtro pasa alto cuya atenuación para la señal de 60Hz es prácticamente nula, ya que su amplitud se mantiene en 1.</w:t>
+        <w:t xml:space="preserve">La frecuencia de la señal de salida es igual al de una de las componentes de la señal de entrada. El sistema y1 </w:t>
+      </w:r>
+      <w:proofErr w:type="spellStart"/>
+      <w:r>
+        <w:t>esta</w:t>
+      </w:r>
+      <w:proofErr w:type="spellEnd"/>
+      <w:r>
+        <w:t xml:space="preserve"> actuando como filtro pasa alto cuya atenuación para la señal de 60Hz es prácticamente nula, ya que su amplitud se mantiene en 1.</w:t>
       </w:r>
     </w:p>
     <w:p/>
@@ -2747,13 +2772,7 @@
                 <w:rPr>
                   <w:rFonts w:ascii="Cambria Math" w:hAnsi="Cambria Math"/>
                 </w:rPr>
-                <m:t>25</m:t>
-              </m:r>
-              <m:r>
-                <w:rPr>
-                  <w:rFonts w:ascii="Cambria Math" w:hAnsi="Cambria Math"/>
-                </w:rPr>
-                <m:t>*1ms</m:t>
+                <m:t>25*1ms</m:t>
               </m:r>
             </m:den>
           </m:f>
@@ -2761,19 +2780,7 @@
             <w:rPr>
               <w:rFonts w:ascii="Cambria Math" w:hAnsi="Cambria Math"/>
             </w:rPr>
-            <m:t>=</m:t>
-          </m:r>
-          <m:r>
-            <w:rPr>
-              <w:rFonts w:ascii="Cambria Math" w:hAnsi="Cambria Math"/>
-            </w:rPr>
-            <m:t>40</m:t>
-          </m:r>
-          <m:r>
-            <w:rPr>
-              <w:rFonts w:ascii="Cambria Math" w:hAnsi="Cambria Math"/>
-            </w:rPr>
-            <m:t>Hz</m:t>
+            <m:t>=40Hz</m:t>
           </m:r>
         </m:oMath>
       </m:oMathPara>
@@ -2781,7 +2788,13 @@
     <w:p/>
     <w:p>
       <w:r>
-        <w:t>La frecuencia de salida es igual a la componente de baja frecuencia de la señal de entrada. Entonces el sistema y2 esta actuando como filtro pasa bajo cuya atenuación también es insignificante.</w:t>
+        <w:t xml:space="preserve">La frecuencia de salida es igual a la componente de baja frecuencia de la señal de entrada. Entonces el sistema y2 </w:t>
+      </w:r>
+      <w:r>
+        <w:t>está</w:t>
+      </w:r>
+      <w:r>
+        <w:t xml:space="preserve"> actuando como filtro pasa bajo cuya atenuación también es insignificante.</w:t>
       </w:r>
     </w:p>
     <w:p/>
@@ -2935,7 +2948,7 @@
         </w:rPr>
       </w:pPr>
       <w:r>
-        <w:t>Se observan similitudes en la señal, pero en el primer caso donde se obtienen las salidas de cada componente por separado y luego se las suma, la señal se atenúa casi completamente con el tiempo. Teóricamente esto no debería ocurrir y quizás haya un problema con la precisión de los cálculos en punto flotante y el hecho de que dígitos de muy pequeña magnitud se podrían estar perdiendo con lo cual se pierde su contribución para la amplitud de la señal.</w:t>
+        <w:t>Se observan similitudes en la señal en ambos casos. Sin embargo, en el primer enfoque, donde se obtienen las salidas de cada componente por separado y luego se suman, la señal resultante se atenúa casi por completo con el tiempo. Teóricamente, esto no debería ocurrir, lo que sugiere que podría estar ocurriendo una pérdida de precisión debido al uso de aritmética en punto flotante. Es posible que los valores de muy baja magnitud estén siendo descartados o redondeados, lo cual afecta significativamente la amplitud final de la señal al perderse su contribución.</w:t>
       </w:r>
     </w:p>
     <w:sectPr>

</xml_diff>